<commit_message>
Added new files for gavam, clm, acoustic and shore
</commit_message>
<xml_diff>
--- a/Homework1_Solution_AAM_modified.docx
+++ b/Homework1_Solution_AAM_modified.docx
@@ -1,6 +1,6 @@
 
 <file path=word/document.xml><?xml version="1.0" encoding="utf-8"?>
-<w:document xmlns:wpc="http://schemas.microsoft.com/office/word/2010/wordprocessingCanvas" xmlns:mc="http://schemas.openxmlformats.org/markup-compatibility/2006" xmlns:o="urn:schemas-microsoft-com:office:office" xmlns:r="http://schemas.openxmlformats.org/officeDocument/2006/relationships" xmlns:m="http://schemas.openxmlformats.org/officeDocument/2006/math" xmlns:v="urn:schemas-microsoft-com:vml" xmlns:wp14="http://schemas.microsoft.com/office/word/2010/wordprocessingDrawing" xmlns:wp="http://schemas.openxmlformats.org/drawingml/2006/wordprocessingDrawing" xmlns:w10="urn:schemas-microsoft-com:office:word" xmlns:w="http://schemas.openxmlformats.org/wordprocessingml/2006/main" xmlns:w14="http://schemas.microsoft.com/office/word/2010/wordml" xmlns:wpg="http://schemas.microsoft.com/office/word/2010/wordprocessingGroup" xmlns:wpi="http://schemas.microsoft.com/office/word/2010/wordprocessingInk" xmlns:wne="http://schemas.microsoft.com/office/word/2006/wordml" xmlns:wps="http://schemas.microsoft.com/office/word/2010/wordprocessingShape" mc:Ignorable="w14 wp14">
+<w:document xmlns:wpc="http://schemas.microsoft.com/office/word/2010/wordprocessingCanvas" xmlns:mo="http://schemas.microsoft.com/office/mac/office/2008/main" xmlns:mc="http://schemas.openxmlformats.org/markup-compatibility/2006" xmlns:mv="urn:schemas-microsoft-com:mac:vml" xmlns:o="urn:schemas-microsoft-com:office:office" xmlns:r="http://schemas.openxmlformats.org/officeDocument/2006/relationships" xmlns:m="http://schemas.openxmlformats.org/officeDocument/2006/math" xmlns:v="urn:schemas-microsoft-com:vml" xmlns:wp14="http://schemas.microsoft.com/office/word/2010/wordprocessingDrawing" xmlns:wp="http://schemas.openxmlformats.org/drawingml/2006/wordprocessingDrawing" xmlns:w10="urn:schemas-microsoft-com:office:word" xmlns:w="http://schemas.openxmlformats.org/wordprocessingml/2006/main" xmlns:w14="http://schemas.microsoft.com/office/word/2010/wordml" xmlns:w15="http://schemas.microsoft.com/office/word/2012/wordml" xmlns:wpg="http://schemas.microsoft.com/office/word/2010/wordprocessingGroup" xmlns:wpi="http://schemas.microsoft.com/office/word/2010/wordprocessingInk" xmlns:wne="http://schemas.microsoft.com/office/word/2006/wordml" xmlns:wps="http://schemas.microsoft.com/office/word/2010/wordprocessingShape" mc:Ignorable="w14 w15 wp14">
   <w:body>
     <w:p>
       <w:pPr>
@@ -34,51 +34,36 @@
       <w:r>
         <w:t xml:space="preserve"> </w:t>
       </w:r>
-      <w:proofErr w:type="spellStart"/>
-      <w:r>
-        <w:t>Achyut</w:t>
-      </w:r>
-      <w:proofErr w:type="spellEnd"/>
+    </w:p>
+    <w:p>
+      <w:r>
+        <w:t>Achyut Shukla</w:t>
+      </w:r>
+      <w:r>
+        <w:t xml:space="preserve"> (5094-4697-08)</w:t>
+      </w:r>
+    </w:p>
+    <w:p>
+      <w:r>
+        <w:t>Aparna Anand</w:t>
+      </w:r>
       <w:r>
         <w:t xml:space="preserve"> </w:t>
       </w:r>
-      <w:proofErr w:type="spellStart"/>
-      <w:r>
-        <w:t>Shukla</w:t>
-      </w:r>
-      <w:proofErr w:type="spellEnd"/>
-      <w:r>
-        <w:t xml:space="preserve">, </w:t>
-      </w:r>
-      <w:proofErr w:type="spellStart"/>
-      <w:r>
-        <w:t>Aparna</w:t>
-      </w:r>
-      <w:proofErr w:type="spellEnd"/>
+      <w:r>
+        <w:t>(6420-3322-89)</w:t>
+      </w:r>
+    </w:p>
+    <w:p>
+      <w:r>
+        <w:t>Madhusudhan Krishnamachari</w:t>
+      </w:r>
       <w:r>
         <w:t xml:space="preserve"> </w:t>
       </w:r>
-      <w:proofErr w:type="spellStart"/>
-      <w:r>
-        <w:t>Anand</w:t>
-      </w:r>
-      <w:proofErr w:type="spellEnd"/>
-      <w:r>
-        <w:t xml:space="preserve">, </w:t>
-      </w:r>
-      <w:proofErr w:type="spellStart"/>
-      <w:r>
-        <w:t>Madhusudhan</w:t>
-      </w:r>
-      <w:proofErr w:type="spellEnd"/>
-      <w:r>
-        <w:t xml:space="preserve"> </w:t>
-      </w:r>
-      <w:proofErr w:type="spellStart"/>
-      <w:r>
-        <w:t>Krishnamachari</w:t>
-      </w:r>
-      <w:proofErr w:type="spellEnd"/>
+      <w:r>
+        <w:t>(7332-1858-33)</w:t>
+      </w:r>
     </w:p>
     <w:p/>
     <w:p>
@@ -296,19 +281,7 @@
         <w:rPr>
           <w:rFonts w:ascii="AppleSystemUIFont" w:hAnsi="AppleSystemUIFont" w:cs="AppleSystemUIFont"/>
         </w:rPr>
-        <w:t xml:space="preserve"> </w:t>
-      </w:r>
-      <w:r>
-        <w:rPr>
-          <w:rFonts w:ascii="AppleSystemUIFont" w:hAnsi="AppleSystemUIFont" w:cs="AppleSystemUIFont"/>
-        </w:rPr>
-        <w:t xml:space="preserve">the opinion to </w:t>
-      </w:r>
-      <w:r>
-        <w:rPr>
-          <w:rFonts w:ascii="AppleSystemUIFont" w:hAnsi="AppleSystemUIFont" w:cs="AppleSystemUIFont"/>
-        </w:rPr>
-        <w:t xml:space="preserve">a positive one. </w:t>
+        <w:t xml:space="preserve"> the opinion to a positive one. </w:t>
       </w:r>
       <w:r>
         <w:rPr>
@@ -386,37 +359,7 @@
         <w:rPr>
           <w:rFonts w:cstheme="minorHAnsi"/>
         </w:rPr>
-        <w:t xml:space="preserve"> </w:t>
-      </w:r>
-      <w:r>
-        <w:rPr>
-          <w:rFonts w:cstheme="minorHAnsi"/>
-        </w:rPr>
-        <w:t>In some cases</w:t>
-      </w:r>
-      <w:r>
-        <w:rPr>
-          <w:rFonts w:cstheme="minorHAnsi"/>
-        </w:rPr>
-        <w:t>,</w:t>
-      </w:r>
-      <w:r>
-        <w:rPr>
-          <w:rFonts w:cstheme="minorHAnsi"/>
-        </w:rPr>
-        <w:t xml:space="preserve"> people stressed on some word syllables, trying to enunciate words better, while expressing </w:t>
-      </w:r>
-      <w:r>
-        <w:rPr>
-          <w:rFonts w:cstheme="minorHAnsi"/>
-        </w:rPr>
-        <w:t>positive</w:t>
-      </w:r>
-      <w:r>
-        <w:rPr>
-          <w:rFonts w:cstheme="minorHAnsi"/>
-        </w:rPr>
-        <w:t xml:space="preserve"> opinions. </w:t>
+        <w:t xml:space="preserve"> In some cases, people stressed on some word syllables, trying to enunciate words better, while expressing positive opinions. </w:t>
       </w:r>
       <w:r>
         <w:rPr>
@@ -1228,6 +1171,8 @@
           <w:rFonts w:cstheme="minorHAnsi"/>
         </w:rPr>
       </w:pPr>
+      <w:bookmarkStart w:id="0" w:name="_GoBack"/>
+      <w:bookmarkEnd w:id="0"/>
     </w:p>
     <w:p>
       <w:pPr>
@@ -1240,32 +1185,6 @@
           <w:rFonts w:cstheme="minorHAnsi"/>
         </w:rPr>
       </w:pPr>
-      <w:r>
-        <w:rPr>
-          <w:rFonts w:cstheme="minorHAnsi"/>
-          <w:b/>
-        </w:rPr>
-        <w:t>Answer</w:t>
-      </w:r>
-      <w:r>
-        <w:rPr>
-          <w:rFonts w:cstheme="minorHAnsi"/>
-          <w:b/>
-        </w:rPr>
-        <w:t xml:space="preserve"> 2:</w:t>
-      </w:r>
-    </w:p>
-    <w:p>
-      <w:pPr>
-        <w:widowControl w:val="0"/>
-        <w:autoSpaceDE w:val="0"/>
-        <w:autoSpaceDN w:val="0"/>
-        <w:adjustRightInd w:val="0"/>
-        <w:rPr>
-          <w:rFonts w:cstheme="minorHAnsi"/>
-          <w:b/>
-        </w:rPr>
-      </w:pPr>
     </w:p>
     <w:p>
       <w:pPr>
@@ -1281,207 +1200,17 @@
       <w:r>
         <w:rPr>
           <w:rFonts w:cstheme="minorHAnsi"/>
-        </w:rPr>
-        <w:t xml:space="preserve">The </w:t>
-      </w:r>
-      <w:r>
-        <w:rPr>
-          <w:rFonts w:cstheme="minorHAnsi"/>
-        </w:rPr>
-        <w:t xml:space="preserve">calculated </w:t>
-      </w:r>
-      <w:r>
-        <w:rPr>
-          <w:rFonts w:cstheme="minorHAnsi"/>
-        </w:rPr>
-        <w:t>n</w:t>
-      </w:r>
-      <w:r>
-        <w:rPr>
-          <w:rFonts w:cstheme="minorHAnsi"/>
-        </w:rPr>
-        <w:t xml:space="preserve">ominal </w:t>
-      </w:r>
-      <w:proofErr w:type="spellStart"/>
-      <w:r>
-        <w:rPr>
-          <w:rFonts w:cstheme="minorHAnsi"/>
-        </w:rPr>
-        <w:t>Krippendorff’s</w:t>
-      </w:r>
-      <w:proofErr w:type="spellEnd"/>
-      <w:r>
-        <w:rPr>
-          <w:rFonts w:cstheme="minorHAnsi"/>
-        </w:rPr>
-        <w:t xml:space="preserve"> Alpha value is 0.5845. </w:t>
-      </w:r>
-      <w:r>
-        <w:rPr>
-          <w:rFonts w:cstheme="minorHAnsi"/>
-        </w:rPr>
-        <w:t>In general, i</w:t>
-      </w:r>
-      <w:r>
-        <w:rPr>
-          <w:rFonts w:cstheme="minorHAnsi"/>
-        </w:rPr>
-        <w:t>f</w:t>
-      </w:r>
-      <w:r>
-        <w:rPr>
-          <w:rFonts w:cstheme="minorHAnsi"/>
-        </w:rPr>
-        <w:t xml:space="preserve"> the alpha value is &gt;= 0.8,</w:t>
-      </w:r>
-      <w:r>
-        <w:rPr>
-          <w:rFonts w:cstheme="minorHAnsi"/>
-        </w:rPr>
-        <w:t xml:space="preserve"> it is considered</w:t>
-      </w:r>
-      <w:r>
-        <w:rPr>
-          <w:rFonts w:cstheme="minorHAnsi"/>
-        </w:rPr>
-        <w:t xml:space="preserve"> as</w:t>
-      </w:r>
-      <w:r>
-        <w:rPr>
-          <w:rFonts w:cstheme="minorHAnsi"/>
-        </w:rPr>
-        <w:t xml:space="preserve"> reliable</w:t>
-      </w:r>
-      <w:r>
-        <w:rPr>
-          <w:rFonts w:cstheme="minorHAnsi"/>
-        </w:rPr>
-        <w:t>;</w:t>
-      </w:r>
-      <w:r>
-        <w:rPr>
-          <w:rFonts w:cstheme="minorHAnsi"/>
-        </w:rPr>
-        <w:t xml:space="preserve"> </w:t>
-      </w:r>
-      <w:r>
-        <w:rPr>
-          <w:rFonts w:cstheme="minorHAnsi"/>
-        </w:rPr>
-        <w:t>i</w:t>
-      </w:r>
-      <w:r>
-        <w:rPr>
-          <w:rFonts w:cstheme="minorHAnsi"/>
-        </w:rPr>
-        <w:t xml:space="preserve">f 0.8 &gt; alpha &gt;= 0.667, we can draw tentative conclusions about </w:t>
-      </w:r>
-      <w:r>
-        <w:rPr>
-          <w:rFonts w:cstheme="minorHAnsi"/>
+          <w:b/>
         </w:rPr>
         <w:lastRenderedPageBreak/>
-        <w:t xml:space="preserve">agreement. Anything less than 0.667 should be discarded </w:t>
-      </w:r>
-      <w:r>
-        <w:rPr>
-          <w:rFonts w:cstheme="minorHAnsi"/>
-        </w:rPr>
-        <w:t>as per</w:t>
-      </w:r>
-      <w:r>
-        <w:rPr>
-          <w:rFonts w:cstheme="minorHAnsi"/>
-        </w:rPr>
-        <w:t xml:space="preserve"> the general rule of thumb. So, if we go </w:t>
-      </w:r>
-      <w:r>
-        <w:rPr>
-          <w:rFonts w:cstheme="minorHAnsi"/>
-        </w:rPr>
-        <w:t>with the general guideline, this calculated</w:t>
-      </w:r>
-      <w:r>
-        <w:rPr>
-          <w:rFonts w:cstheme="minorHAnsi"/>
-        </w:rPr>
-        <w:t xml:space="preserve"> alpha value is not reliable. </w:t>
-      </w:r>
-      <w:bookmarkStart w:id="0" w:name="_GoBack"/>
-      <w:bookmarkEnd w:id="0"/>
-      <w:r>
-        <w:rPr>
-          <w:rFonts w:cstheme="minorHAnsi"/>
-        </w:rPr>
-        <w:t xml:space="preserve">However, </w:t>
-      </w:r>
-      <w:r>
-        <w:rPr>
-          <w:rFonts w:cstheme="minorHAnsi"/>
-        </w:rPr>
-        <w:t>we feel that our alpha value still provides</w:t>
-      </w:r>
-      <w:r>
-        <w:rPr>
-          <w:rFonts w:cstheme="minorHAnsi"/>
-        </w:rPr>
-        <w:t xml:space="preserve"> some information about inter-rater agreement. We observe</w:t>
-      </w:r>
-      <w:r>
-        <w:rPr>
-          <w:rFonts w:cstheme="minorHAnsi"/>
-        </w:rPr>
-        <w:t>d</w:t>
-      </w:r>
-      <w:r>
-        <w:rPr>
-          <w:rFonts w:cstheme="minorHAnsi"/>
-        </w:rPr>
-        <w:t xml:space="preserve"> that at least two of the raters agree for most segments. However, there are times when all three of them completely disagree with each other or all three of them completely agree with each other.</w:t>
-      </w:r>
-      <w:r>
-        <w:rPr>
-          <w:rFonts w:cstheme="minorHAnsi"/>
-        </w:rPr>
-        <w:t xml:space="preserve"> </w:t>
-      </w:r>
-    </w:p>
-    <w:p>
-      <w:pPr>
-        <w:widowControl w:val="0"/>
-        <w:autoSpaceDE w:val="0"/>
-        <w:autoSpaceDN w:val="0"/>
-        <w:adjustRightInd w:val="0"/>
+        <w:t>Answer</w:t>
+      </w:r>
+      <w:r>
         <w:rPr>
           <w:rFonts w:cstheme="minorHAnsi"/>
           <w:b/>
         </w:rPr>
-      </w:pPr>
-    </w:p>
-    <w:p>
-      <w:pPr>
-        <w:widowControl w:val="0"/>
-        <w:autoSpaceDE w:val="0"/>
-        <w:autoSpaceDN w:val="0"/>
-        <w:adjustRightInd w:val="0"/>
-        <w:rPr>
-          <w:rFonts w:cstheme="minorHAnsi"/>
-          <w:b/>
-        </w:rPr>
-      </w:pPr>
-      <w:r>
-        <w:rPr>
-          <w:rFonts w:cstheme="minorHAnsi"/>
-          <w:b/>
-        </w:rPr>
-        <w:t>Answer</w:t>
-      </w:r>
-      <w:r>
-        <w:rPr>
-          <w:rFonts w:cstheme="minorHAnsi"/>
-          <w:b/>
-        </w:rPr>
-        <w:t xml:space="preserve"> 3:</w:t>
+        <w:t xml:space="preserve"> 2:</w:t>
       </w:r>
     </w:p>
     <w:p>
@@ -1511,6 +1240,206 @@
         <w:rPr>
           <w:rFonts w:cstheme="minorHAnsi"/>
         </w:rPr>
+        <w:t xml:space="preserve">The </w:t>
+      </w:r>
+      <w:r>
+        <w:rPr>
+          <w:rFonts w:cstheme="minorHAnsi"/>
+        </w:rPr>
+        <w:t xml:space="preserve">calculated </w:t>
+      </w:r>
+      <w:r>
+        <w:rPr>
+          <w:rFonts w:cstheme="minorHAnsi"/>
+        </w:rPr>
+        <w:t>n</w:t>
+      </w:r>
+      <w:r>
+        <w:rPr>
+          <w:rFonts w:cstheme="minorHAnsi"/>
+        </w:rPr>
+        <w:t xml:space="preserve">ominal Krippendorff’s Alpha value is 0.5845. </w:t>
+      </w:r>
+      <w:r>
+        <w:rPr>
+          <w:rFonts w:cstheme="minorHAnsi"/>
+        </w:rPr>
+        <w:t>In general, i</w:t>
+      </w:r>
+      <w:r>
+        <w:rPr>
+          <w:rFonts w:cstheme="minorHAnsi"/>
+        </w:rPr>
+        <w:t>f</w:t>
+      </w:r>
+      <w:r>
+        <w:rPr>
+          <w:rFonts w:cstheme="minorHAnsi"/>
+        </w:rPr>
+        <w:t xml:space="preserve"> the alpha value is &gt;= 0.8,</w:t>
+      </w:r>
+      <w:r>
+        <w:rPr>
+          <w:rFonts w:cstheme="minorHAnsi"/>
+        </w:rPr>
+        <w:t xml:space="preserve"> it is considered</w:t>
+      </w:r>
+      <w:r>
+        <w:rPr>
+          <w:rFonts w:cstheme="minorHAnsi"/>
+        </w:rPr>
+        <w:t xml:space="preserve"> as</w:t>
+      </w:r>
+      <w:r>
+        <w:rPr>
+          <w:rFonts w:cstheme="minorHAnsi"/>
+        </w:rPr>
+        <w:t xml:space="preserve"> reliable</w:t>
+      </w:r>
+      <w:r>
+        <w:rPr>
+          <w:rFonts w:cstheme="minorHAnsi"/>
+        </w:rPr>
+        <w:t>;</w:t>
+      </w:r>
+      <w:r>
+        <w:rPr>
+          <w:rFonts w:cstheme="minorHAnsi"/>
+        </w:rPr>
+        <w:t xml:space="preserve"> </w:t>
+      </w:r>
+      <w:r>
+        <w:rPr>
+          <w:rFonts w:cstheme="minorHAnsi"/>
+        </w:rPr>
+        <w:t>i</w:t>
+      </w:r>
+      <w:r>
+        <w:rPr>
+          <w:rFonts w:cstheme="minorHAnsi"/>
+        </w:rPr>
+        <w:t xml:space="preserve">f 0.8 &gt; alpha &gt;= 0.667, we can draw tentative conclusions about agreement. Anything less than 0.667 should be discarded </w:t>
+      </w:r>
+      <w:r>
+        <w:rPr>
+          <w:rFonts w:cstheme="minorHAnsi"/>
+        </w:rPr>
+        <w:t>as per</w:t>
+      </w:r>
+      <w:r>
+        <w:rPr>
+          <w:rFonts w:cstheme="minorHAnsi"/>
+        </w:rPr>
+        <w:t xml:space="preserve"> the general rule of thumb. So, if we go </w:t>
+      </w:r>
+      <w:r>
+        <w:rPr>
+          <w:rFonts w:cstheme="minorHAnsi"/>
+        </w:rPr>
+        <w:t>with the general guideline, this calculated</w:t>
+      </w:r>
+      <w:r>
+        <w:rPr>
+          <w:rFonts w:cstheme="minorHAnsi"/>
+        </w:rPr>
+        <w:t xml:space="preserve"> alpha value is not reliable. However, </w:t>
+      </w:r>
+      <w:r>
+        <w:rPr>
+          <w:rFonts w:cstheme="minorHAnsi"/>
+        </w:rPr>
+        <w:t>we feel that our alpha value still provides</w:t>
+      </w:r>
+      <w:r>
+        <w:rPr>
+          <w:rFonts w:cstheme="minorHAnsi"/>
+        </w:rPr>
+        <w:t xml:space="preserve"> some information about inter-rater agreement. We observe</w:t>
+      </w:r>
+      <w:r>
+        <w:rPr>
+          <w:rFonts w:cstheme="minorHAnsi"/>
+        </w:rPr>
+        <w:t>d</w:t>
+      </w:r>
+      <w:r>
+        <w:rPr>
+          <w:rFonts w:cstheme="minorHAnsi"/>
+        </w:rPr>
+        <w:t xml:space="preserve"> that at least two of the raters agree for most segments. However, there are times when all three of them completely disagree with each other or all three of them completely agree with each other.</w:t>
+      </w:r>
+      <w:r>
+        <w:rPr>
+          <w:rFonts w:cstheme="minorHAnsi"/>
+        </w:rPr>
+        <w:t xml:space="preserve"> </w:t>
+      </w:r>
+    </w:p>
+    <w:p>
+      <w:pPr>
+        <w:widowControl w:val="0"/>
+        <w:autoSpaceDE w:val="0"/>
+        <w:autoSpaceDN w:val="0"/>
+        <w:adjustRightInd w:val="0"/>
+        <w:rPr>
+          <w:rFonts w:cstheme="minorHAnsi"/>
+          <w:b/>
+        </w:rPr>
+      </w:pPr>
+    </w:p>
+    <w:p>
+      <w:pPr>
+        <w:widowControl w:val="0"/>
+        <w:autoSpaceDE w:val="0"/>
+        <w:autoSpaceDN w:val="0"/>
+        <w:adjustRightInd w:val="0"/>
+        <w:rPr>
+          <w:rFonts w:cstheme="minorHAnsi"/>
+          <w:b/>
+        </w:rPr>
+      </w:pPr>
+      <w:r>
+        <w:rPr>
+          <w:rFonts w:cstheme="minorHAnsi"/>
+          <w:b/>
+        </w:rPr>
+        <w:t>Answer</w:t>
+      </w:r>
+      <w:r>
+        <w:rPr>
+          <w:rFonts w:cstheme="minorHAnsi"/>
+          <w:b/>
+        </w:rPr>
+        <w:t xml:space="preserve"> 3:</w:t>
+      </w:r>
+    </w:p>
+    <w:p>
+      <w:pPr>
+        <w:widowControl w:val="0"/>
+        <w:autoSpaceDE w:val="0"/>
+        <w:autoSpaceDN w:val="0"/>
+        <w:adjustRightInd w:val="0"/>
+        <w:rPr>
+          <w:rFonts w:cstheme="minorHAnsi"/>
+          <w:b/>
+        </w:rPr>
+      </w:pPr>
+    </w:p>
+    <w:p>
+      <w:pPr>
+        <w:widowControl w:val="0"/>
+        <w:autoSpaceDE w:val="0"/>
+        <w:autoSpaceDN w:val="0"/>
+        <w:adjustRightInd w:val="0"/>
+        <w:jc w:val="both"/>
+        <w:rPr>
+          <w:rFonts w:cstheme="minorHAnsi"/>
+        </w:rPr>
+      </w:pPr>
+      <w:r>
+        <w:rPr>
+          <w:rFonts w:cstheme="minorHAnsi"/>
+        </w:rPr>
         <w:t>We picked five behavioral cues</w:t>
       </w:r>
       <w:r>
@@ -1529,19 +1458,7 @@
         <w:rPr>
           <w:rFonts w:cstheme="minorHAnsi"/>
         </w:rPr>
-        <w:t>smile intensity</w:t>
-      </w:r>
-      <w:r>
-        <w:rPr>
-          <w:rFonts w:cstheme="minorHAnsi"/>
-        </w:rPr>
-        <w:t>,</w:t>
-      </w:r>
-      <w:r>
-        <w:rPr>
-          <w:rFonts w:cstheme="minorHAnsi"/>
-        </w:rPr>
-        <w:t xml:space="preserve"> </w:t>
+        <w:t xml:space="preserve">smile intensity, </w:t>
       </w:r>
       <w:r>
         <w:rPr>
@@ -2098,14 +2015,7 @@
           <w:rFonts w:cstheme="minorHAnsi"/>
           <w:shd w:val="clear" w:color="auto" w:fill="FFFFFF"/>
         </w:rPr>
-        <w:t>0.685063</w:t>
-      </w:r>
-      <w:r>
-        <w:rPr>
-          <w:rFonts w:cstheme="minorHAnsi"/>
-          <w:shd w:val="clear" w:color="auto" w:fill="FFFFFF"/>
-        </w:rPr>
-        <w:t>. As this value is greater than 0.05, this means that smile intensity</w:t>
+        <w:t>0.685063. As this value is greater than 0.05, this means that smile intensity</w:t>
       </w:r>
       <w:r>
         <w:rPr>
@@ -2203,8 +2113,8 @@
             <v:path o:extrusionok="f" gradientshapeok="t" o:connecttype="rect"/>
             <o:lock v:ext="edit" aspectratio="t"/>
           </v:shapetype>
-          <v:shape id="_x0000_i1026" type="#_x0000_t75" style="width:468pt;height:311.75pt">
-            <v:imagedata r:id="rId8" o:title="smile_level"/>
+          <v:shape id="_x0000_i1025" type="#_x0000_t75" style="width:467.55pt;height:311.7pt">
+            <v:imagedata r:id="rId7" o:title="smile_level"/>
           </v:shape>
         </w:pict>
       </w:r>
@@ -3045,14 +2955,7 @@
           <w:rFonts w:cstheme="minorHAnsi"/>
           <w:shd w:val="clear" w:color="auto" w:fill="FFFFFF"/>
         </w:rPr>
-        <w:t>0.000266</w:t>
-      </w:r>
-      <w:r>
-        <w:rPr>
-          <w:rFonts w:cstheme="minorHAnsi"/>
-          <w:shd w:val="clear" w:color="auto" w:fill="FFFFFF"/>
-        </w:rPr>
-        <w:t>.</w:t>
+        <w:t>0.000266.</w:t>
       </w:r>
       <w:r>
         <w:rPr>
@@ -3102,8 +3005,8 @@
         </w:rPr>
         <w:lastRenderedPageBreak/>
         <w:pict w14:anchorId="03986705">
-          <v:shape id="_x0000_i1025" type="#_x0000_t75" style="width:468pt;height:311.75pt">
-            <v:imagedata r:id="rId9" o:title="naq"/>
+          <v:shape id="_x0000_i1026" type="#_x0000_t75" style="width:467.55pt;height:311.7pt">
+            <v:imagedata r:id="rId8" o:title="naq"/>
           </v:shape>
         </w:pict>
       </w:r>
@@ -3845,8 +3748,8 @@
         </w:rPr>
         <w:lastRenderedPageBreak/>
         <w:pict w14:anchorId="224DA51F">
-          <v:shape id="_x0000_i1027" type="#_x0000_t75" style="width:468pt;height:311.75pt">
-            <v:imagedata r:id="rId10" o:title="mouth_open"/>
+          <v:shape id="_x0000_i1027" type="#_x0000_t75" style="width:467.55pt;height:311.7pt">
+            <v:imagedata r:id="rId9" o:title="mouth_open"/>
           </v:shape>
         </w:pict>
       </w:r>
@@ -4619,8 +4522,8 @@
         </w:rPr>
         <w:lastRenderedPageBreak/>
         <w:pict w14:anchorId="25E8D58B">
-          <v:shape id="_x0000_i1028" type="#_x0000_t75" style="width:468pt;height:311.75pt">
-            <v:imagedata r:id="rId11" o:title="right_eye_open"/>
+          <v:shape id="_x0000_i1028" type="#_x0000_t75" style="width:467.55pt;height:311.7pt">
+            <v:imagedata r:id="rId10" o:title="right_eye_open"/>
           </v:shape>
         </w:pict>
       </w:r>
@@ -4642,14 +4545,7 @@
           <w:rFonts w:cstheme="minorHAnsi"/>
           <w:shd w:val="clear" w:color="auto" w:fill="FFFFFF"/>
         </w:rPr>
-        <w:t>The boxplot shows that neutral opinions have a marginally higher median value than positive, while negative has the lowest median value.</w:t>
-      </w:r>
-      <w:r>
-        <w:rPr>
-          <w:rFonts w:cstheme="minorHAnsi"/>
-          <w:shd w:val="clear" w:color="auto" w:fill="FFFFFF"/>
-        </w:rPr>
-        <w:t xml:space="preserve"> This again doesn’t validate our observation.</w:t>
+        <w:t>The boxplot shows that neutral opinions have a marginally higher median value than positive, while negative has the lowest median value. This again doesn’t validate our observation.</w:t>
       </w:r>
     </w:p>
     <w:p>
@@ -5946,8 +5842,8 @@
           <w:shd w:val="clear" w:color="auto" w:fill="FFFFFF"/>
         </w:rPr>
         <w:pict w14:anchorId="281E1AC2">
-          <v:shape id="_x0000_i1029" type="#_x0000_t75" style="width:468pt;height:311.75pt">
-            <v:imagedata r:id="rId12" o:title="face_up_down"/>
+          <v:shape id="_x0000_i1029" type="#_x0000_t75" style="width:467.55pt;height:311.7pt">
+            <v:imagedata r:id="rId11" o:title="face_up_down"/>
           </v:shape>
         </w:pict>
       </w:r>
@@ -6215,7 +6111,7 @@
       </w:r>
     </w:p>
     <w:sectPr>
-      <w:headerReference w:type="default" r:id="rId13"/>
+      <w:headerReference w:type="default" r:id="rId12"/>
       <w:pgSz w:w="12240" w:h="15840"/>
       <w:pgMar w:top="1440" w:right="1440" w:bottom="1440" w:left="1440" w:header="720" w:footer="720" w:gutter="0"/>
       <w:cols w:space="720"/>
@@ -6226,7 +6122,7 @@
 </file>
 
 <file path=word/endnotes.xml><?xml version="1.0" encoding="utf-8"?>
-<w:endnotes xmlns:wpc="http://schemas.microsoft.com/office/word/2010/wordprocessingCanvas" xmlns:mc="http://schemas.openxmlformats.org/markup-compatibility/2006" xmlns:o="urn:schemas-microsoft-com:office:office" xmlns:r="http://schemas.openxmlformats.org/officeDocument/2006/relationships" xmlns:m="http://schemas.openxmlformats.org/officeDocument/2006/math" xmlns:v="urn:schemas-microsoft-com:vml" xmlns:wp14="http://schemas.microsoft.com/office/word/2010/wordprocessingDrawing" xmlns:wp="http://schemas.openxmlformats.org/drawingml/2006/wordprocessingDrawing" xmlns:w10="urn:schemas-microsoft-com:office:word" xmlns:w="http://schemas.openxmlformats.org/wordprocessingml/2006/main" xmlns:w14="http://schemas.microsoft.com/office/word/2010/wordml" xmlns:wpg="http://schemas.microsoft.com/office/word/2010/wordprocessingGroup" xmlns:wpi="http://schemas.microsoft.com/office/word/2010/wordprocessingInk" xmlns:wne="http://schemas.microsoft.com/office/word/2006/wordml" xmlns:wps="http://schemas.microsoft.com/office/word/2010/wordprocessingShape" mc:Ignorable="w14 wp14">
+<w:endnotes xmlns:wpc="http://schemas.microsoft.com/office/word/2010/wordprocessingCanvas" xmlns:mo="http://schemas.microsoft.com/office/mac/office/2008/main" xmlns:mc="http://schemas.openxmlformats.org/markup-compatibility/2006" xmlns:mv="urn:schemas-microsoft-com:mac:vml" xmlns:o="urn:schemas-microsoft-com:office:office" xmlns:r="http://schemas.openxmlformats.org/officeDocument/2006/relationships" xmlns:m="http://schemas.openxmlformats.org/officeDocument/2006/math" xmlns:v="urn:schemas-microsoft-com:vml" xmlns:wp14="http://schemas.microsoft.com/office/word/2010/wordprocessingDrawing" xmlns:wp="http://schemas.openxmlformats.org/drawingml/2006/wordprocessingDrawing" xmlns:w10="urn:schemas-microsoft-com:office:word" xmlns:w="http://schemas.openxmlformats.org/wordprocessingml/2006/main" xmlns:w14="http://schemas.microsoft.com/office/word/2010/wordml" xmlns:w15="http://schemas.microsoft.com/office/word/2012/wordml" xmlns:wpg="http://schemas.microsoft.com/office/word/2010/wordprocessingGroup" xmlns:wpi="http://schemas.microsoft.com/office/word/2010/wordprocessingInk" xmlns:wne="http://schemas.microsoft.com/office/word/2006/wordml" xmlns:wps="http://schemas.microsoft.com/office/word/2010/wordprocessingShape" mc:Ignorable="w14 w15 wp14">
   <w:endnote w:type="separator" w:id="-1">
     <w:p>
       <w:r>
@@ -6245,7 +6141,7 @@
 </file>
 
 <file path=word/footnotes.xml><?xml version="1.0" encoding="utf-8"?>
-<w:footnotes xmlns:wpc="http://schemas.microsoft.com/office/word/2010/wordprocessingCanvas" xmlns:mc="http://schemas.openxmlformats.org/markup-compatibility/2006" xmlns:o="urn:schemas-microsoft-com:office:office" xmlns:r="http://schemas.openxmlformats.org/officeDocument/2006/relationships" xmlns:m="http://schemas.openxmlformats.org/officeDocument/2006/math" xmlns:v="urn:schemas-microsoft-com:vml" xmlns:wp14="http://schemas.microsoft.com/office/word/2010/wordprocessingDrawing" xmlns:wp="http://schemas.openxmlformats.org/drawingml/2006/wordprocessingDrawing" xmlns:w10="urn:schemas-microsoft-com:office:word" xmlns:w="http://schemas.openxmlformats.org/wordprocessingml/2006/main" xmlns:w14="http://schemas.microsoft.com/office/word/2010/wordml" xmlns:wpg="http://schemas.microsoft.com/office/word/2010/wordprocessingGroup" xmlns:wpi="http://schemas.microsoft.com/office/word/2010/wordprocessingInk" xmlns:wne="http://schemas.microsoft.com/office/word/2006/wordml" xmlns:wps="http://schemas.microsoft.com/office/word/2010/wordprocessingShape" mc:Ignorable="w14 wp14">
+<w:footnotes xmlns:wpc="http://schemas.microsoft.com/office/word/2010/wordprocessingCanvas" xmlns:mo="http://schemas.microsoft.com/office/mac/office/2008/main" xmlns:mc="http://schemas.openxmlformats.org/markup-compatibility/2006" xmlns:mv="urn:schemas-microsoft-com:mac:vml" xmlns:o="urn:schemas-microsoft-com:office:office" xmlns:r="http://schemas.openxmlformats.org/officeDocument/2006/relationships" xmlns:m="http://schemas.openxmlformats.org/officeDocument/2006/math" xmlns:v="urn:schemas-microsoft-com:vml" xmlns:wp14="http://schemas.microsoft.com/office/word/2010/wordprocessingDrawing" xmlns:wp="http://schemas.openxmlformats.org/drawingml/2006/wordprocessingDrawing" xmlns:w10="urn:schemas-microsoft-com:office:word" xmlns:w="http://schemas.openxmlformats.org/wordprocessingml/2006/main" xmlns:w14="http://schemas.microsoft.com/office/word/2010/wordml" xmlns:w15="http://schemas.microsoft.com/office/word/2012/wordml" xmlns:wpg="http://schemas.microsoft.com/office/word/2010/wordprocessingGroup" xmlns:wpi="http://schemas.microsoft.com/office/word/2010/wordprocessingInk" xmlns:wne="http://schemas.microsoft.com/office/word/2006/wordml" xmlns:wps="http://schemas.microsoft.com/office/word/2010/wordprocessingShape" mc:Ignorable="w14 w15 wp14">
   <w:footnote w:type="separator" w:id="-1">
     <w:p>
       <w:r>
@@ -6264,7 +6160,7 @@
 </file>
 
 <file path=word/header1.xml><?xml version="1.0" encoding="utf-8"?>
-<w:hdr xmlns:wpc="http://schemas.microsoft.com/office/word/2010/wordprocessingCanvas" xmlns:mc="http://schemas.openxmlformats.org/markup-compatibility/2006" xmlns:o="urn:schemas-microsoft-com:office:office" xmlns:r="http://schemas.openxmlformats.org/officeDocument/2006/relationships" xmlns:m="http://schemas.openxmlformats.org/officeDocument/2006/math" xmlns:v="urn:schemas-microsoft-com:vml" xmlns:wp14="http://schemas.microsoft.com/office/word/2010/wordprocessingDrawing" xmlns:wp="http://schemas.openxmlformats.org/drawingml/2006/wordprocessingDrawing" xmlns:w10="urn:schemas-microsoft-com:office:word" xmlns:w="http://schemas.openxmlformats.org/wordprocessingml/2006/main" xmlns:w14="http://schemas.microsoft.com/office/word/2010/wordml" xmlns:wpg="http://schemas.microsoft.com/office/word/2010/wordprocessingGroup" xmlns:wpi="http://schemas.microsoft.com/office/word/2010/wordprocessingInk" xmlns:wne="http://schemas.microsoft.com/office/word/2006/wordml" xmlns:wps="http://schemas.microsoft.com/office/word/2010/wordprocessingShape" mc:Ignorable="w14 wp14">
+<w:hdr xmlns:wpc="http://schemas.microsoft.com/office/word/2010/wordprocessingCanvas" xmlns:mo="http://schemas.microsoft.com/office/mac/office/2008/main" xmlns:mc="http://schemas.openxmlformats.org/markup-compatibility/2006" xmlns:mv="urn:schemas-microsoft-com:mac:vml" xmlns:o="urn:schemas-microsoft-com:office:office" xmlns:r="http://schemas.openxmlformats.org/officeDocument/2006/relationships" xmlns:m="http://schemas.openxmlformats.org/officeDocument/2006/math" xmlns:v="urn:schemas-microsoft-com:vml" xmlns:wp14="http://schemas.microsoft.com/office/word/2010/wordprocessingDrawing" xmlns:wp="http://schemas.openxmlformats.org/drawingml/2006/wordprocessingDrawing" xmlns:w10="urn:schemas-microsoft-com:office:word" xmlns:w="http://schemas.openxmlformats.org/wordprocessingml/2006/main" xmlns:w14="http://schemas.microsoft.com/office/word/2010/wordml" xmlns:w15="http://schemas.microsoft.com/office/word/2012/wordml" xmlns:wpg="http://schemas.microsoft.com/office/word/2010/wordprocessingGroup" xmlns:wpi="http://schemas.microsoft.com/office/word/2010/wordprocessingInk" xmlns:wne="http://schemas.microsoft.com/office/word/2006/wordml" xmlns:wps="http://schemas.microsoft.com/office/word/2010/wordprocessingShape" mc:Ignorable="w14 w15 wp14">
   <w:p>
     <w:pPr>
       <w:pStyle w:val="Header"/>
@@ -6277,7 +6173,7 @@
 </file>
 
 <file path=word/numbering.xml><?xml version="1.0" encoding="utf-8"?>
-<w:numbering xmlns:wpc="http://schemas.microsoft.com/office/word/2010/wordprocessingCanvas" xmlns:mc="http://schemas.openxmlformats.org/markup-compatibility/2006" xmlns:o="urn:schemas-microsoft-com:office:office" xmlns:r="http://schemas.openxmlformats.org/officeDocument/2006/relationships" xmlns:m="http://schemas.openxmlformats.org/officeDocument/2006/math" xmlns:v="urn:schemas-microsoft-com:vml" xmlns:wp14="http://schemas.microsoft.com/office/word/2010/wordprocessingDrawing" xmlns:wp="http://schemas.openxmlformats.org/drawingml/2006/wordprocessingDrawing" xmlns:w10="urn:schemas-microsoft-com:office:word" xmlns:w="http://schemas.openxmlformats.org/wordprocessingml/2006/main" xmlns:w14="http://schemas.microsoft.com/office/word/2010/wordml" xmlns:wpg="http://schemas.microsoft.com/office/word/2010/wordprocessingGroup" xmlns:wpi="http://schemas.microsoft.com/office/word/2010/wordprocessingInk" xmlns:wne="http://schemas.microsoft.com/office/word/2006/wordml" xmlns:wps="http://schemas.microsoft.com/office/word/2010/wordprocessingShape" mc:Ignorable="w14 wp14">
+<w:numbering xmlns:wpc="http://schemas.microsoft.com/office/word/2010/wordprocessingCanvas" xmlns:mo="http://schemas.microsoft.com/office/mac/office/2008/main" xmlns:mc="http://schemas.openxmlformats.org/markup-compatibility/2006" xmlns:mv="urn:schemas-microsoft-com:mac:vml" xmlns:o="urn:schemas-microsoft-com:office:office" xmlns:r="http://schemas.openxmlformats.org/officeDocument/2006/relationships" xmlns:m="http://schemas.openxmlformats.org/officeDocument/2006/math" xmlns:v="urn:schemas-microsoft-com:vml" xmlns:wp14="http://schemas.microsoft.com/office/word/2010/wordprocessingDrawing" xmlns:wp="http://schemas.openxmlformats.org/drawingml/2006/wordprocessingDrawing" xmlns:w10="urn:schemas-microsoft-com:office:word" xmlns:w="http://schemas.openxmlformats.org/wordprocessingml/2006/main" xmlns:w14="http://schemas.microsoft.com/office/word/2010/wordml" xmlns:w15="http://schemas.microsoft.com/office/word/2012/wordml" xmlns:wpg="http://schemas.microsoft.com/office/word/2010/wordprocessingGroup" xmlns:wpi="http://schemas.microsoft.com/office/word/2010/wordprocessingInk" xmlns:wne="http://schemas.microsoft.com/office/word/2006/wordml" xmlns:wps="http://schemas.microsoft.com/office/word/2010/wordprocessingShape" mc:Ignorable="w14 w15 wp14">
   <w:abstractNum w:abstractNumId="0">
     <w:nsid w:val="047C37A3"/>
     <w:multiLevelType w:val="hybridMultilevel"/>
@@ -6490,7 +6386,7 @@
 </file>
 
 <file path=word/styles.xml><?xml version="1.0" encoding="utf-8"?>
-<w:styles xmlns:mc="http://schemas.openxmlformats.org/markup-compatibility/2006" xmlns:r="http://schemas.openxmlformats.org/officeDocument/2006/relationships" xmlns:w="http://schemas.openxmlformats.org/wordprocessingml/2006/main" xmlns:w14="http://schemas.microsoft.com/office/word/2010/wordml" mc:Ignorable="w14">
+<w:styles xmlns:mc="http://schemas.openxmlformats.org/markup-compatibility/2006" xmlns:r="http://schemas.openxmlformats.org/officeDocument/2006/relationships" xmlns:w="http://schemas.openxmlformats.org/wordprocessingml/2006/main" xmlns:w14="http://schemas.microsoft.com/office/word/2010/wordml" xmlns:w15="http://schemas.microsoft.com/office/word/2012/wordml" mc:Ignorable="w14 w15">
   <w:docDefaults>
     <w:rPrDefault>
       <w:rPr>
@@ -6502,406 +6398,387 @@
     </w:rPrDefault>
     <w:pPrDefault/>
   </w:docDefaults>
-  <w:latentStyles w:defLockedState="0" w:defUIPriority="99" w:defSemiHidden="1" w:defUnhideWhenUsed="1" w:defQFormat="0" w:count="267">
-    <w:lsdException w:name="Normal" w:semiHidden="0" w:uiPriority="0" w:unhideWhenUsed="0" w:qFormat="1"/>
-    <w:lsdException w:name="heading 1" w:semiHidden="0" w:uiPriority="9" w:unhideWhenUsed="0" w:qFormat="1"/>
-    <w:lsdException w:name="heading 2" w:uiPriority="9" w:qFormat="1"/>
-    <w:lsdException w:name="heading 3" w:uiPriority="9" w:qFormat="1"/>
-    <w:lsdException w:name="heading 4" w:uiPriority="9" w:qFormat="1"/>
-    <w:lsdException w:name="heading 5" w:uiPriority="9" w:qFormat="1"/>
-    <w:lsdException w:name="heading 6" w:uiPriority="9" w:qFormat="1"/>
-    <w:lsdException w:name="heading 7" w:uiPriority="9" w:qFormat="1"/>
-    <w:lsdException w:name="heading 8" w:uiPriority="9" w:qFormat="1"/>
-    <w:lsdException w:name="heading 9" w:uiPriority="9" w:qFormat="1"/>
-    <w:lsdException w:name="toc 1" w:uiPriority="39"/>
-    <w:lsdException w:name="toc 2" w:uiPriority="39"/>
-    <w:lsdException w:name="toc 3" w:uiPriority="39"/>
-    <w:lsdException w:name="toc 4" w:uiPriority="39"/>
-    <w:lsdException w:name="toc 5" w:uiPriority="39"/>
-    <w:lsdException w:name="toc 6" w:uiPriority="39"/>
-    <w:lsdException w:name="toc 7" w:uiPriority="39"/>
-    <w:lsdException w:name="toc 8" w:uiPriority="39"/>
-    <w:lsdException w:name="toc 9" w:uiPriority="39"/>
-    <w:lsdException w:name="caption" w:uiPriority="35" w:qFormat="1"/>
-    <w:lsdException w:name="Title" w:semiHidden="0" w:uiPriority="10" w:unhideWhenUsed="0" w:qFormat="1"/>
-    <w:lsdException w:name="Default Paragraph Font" w:uiPriority="1"/>
-    <w:lsdException w:name="Subtitle" w:semiHidden="0" w:uiPriority="11" w:unhideWhenUsed="0" w:qFormat="1"/>
-    <w:lsdException w:name="Strong" w:semiHidden="0" w:uiPriority="22" w:unhideWhenUsed="0" w:qFormat="1"/>
-    <w:lsdException w:name="Emphasis" w:semiHidden="0" w:uiPriority="20" w:unhideWhenUsed="0" w:qFormat="1"/>
-    <w:lsdException w:name="Table Grid" w:semiHidden="0" w:uiPriority="39" w:unhideWhenUsed="0"/>
-    <w:lsdException w:name="Placeholder Text" w:unhideWhenUsed="0"/>
-    <w:lsdException w:name="No Spacing" w:semiHidden="0" w:uiPriority="1" w:unhideWhenUsed="0" w:qFormat="1"/>
-    <w:lsdException w:name="Light Shading" w:semiHidden="0" w:uiPriority="60" w:unhideWhenUsed="0"/>
-    <w:lsdException w:name="Light List" w:semiHidden="0" w:uiPriority="61" w:unhideWhenUsed="0"/>
-    <w:lsdException w:name="Light Grid" w:semiHidden="0" w:uiPriority="62" w:unhideWhenUsed="0"/>
-    <w:lsdException w:name="Medium Shading 1" w:semiHidden="0" w:uiPriority="63" w:unhideWhenUsed="0"/>
-    <w:lsdException w:name="Medium Shading 2" w:semiHidden="0" w:uiPriority="64" w:unhideWhenUsed="0"/>
-    <w:lsdException w:name="Medium List 1" w:semiHidden="0" w:uiPriority="65" w:unhideWhenUsed="0"/>
-    <w:lsdException w:name="Medium List 2" w:semiHidden="0" w:uiPriority="66" w:unhideWhenUsed="0"/>
-    <w:lsdException w:name="Medium Grid 1" w:semiHidden="0" w:uiPriority="67" w:unhideWhenUsed="0"/>
-    <w:lsdException w:name="Medium Grid 2" w:semiHidden="0" w:uiPriority="68" w:unhideWhenUsed="0"/>
-    <w:lsdException w:name="Medium Grid 3" w:semiHidden="0" w:uiPriority="69" w:unhideWhenUsed="0"/>
-    <w:lsdException w:name="Dark List" w:semiHidden="0" w:uiPriority="70" w:unhideWhenUsed="0"/>
-    <w:lsdException w:name="Colorful Shading" w:semiHidden="0" w:uiPriority="71" w:unhideWhenUsed="0"/>
-    <w:lsdException w:name="Colorful List" w:semiHidden="0" w:uiPriority="72" w:unhideWhenUsed="0"/>
-    <w:lsdException w:name="Colorful Grid" w:semiHidden="0" w:uiPriority="73" w:unhideWhenUsed="0"/>
-    <w:lsdException w:name="Light Shading Accent 1" w:semiHidden="0" w:uiPriority="60" w:unhideWhenUsed="0"/>
-    <w:lsdException w:name="Light List Accent 1" w:semiHidden="0" w:uiPriority="61" w:unhideWhenUsed="0"/>
-    <w:lsdException w:name="Light Grid Accent 1" w:semiHidden="0" w:uiPriority="62" w:unhideWhenUsed="0"/>
-    <w:lsdException w:name="Medium Shading 1 Accent 1" w:semiHidden="0" w:uiPriority="63" w:unhideWhenUsed="0"/>
-    <w:lsdException w:name="Medium Shading 2 Accent 1" w:semiHidden="0" w:uiPriority="64" w:unhideWhenUsed="0"/>
-    <w:lsdException w:name="Medium List 1 Accent 1" w:semiHidden="0" w:uiPriority="65" w:unhideWhenUsed="0"/>
-    <w:lsdException w:name="Revision" w:unhideWhenUsed="0"/>
-    <w:lsdException w:name="List Paragraph" w:semiHidden="0" w:uiPriority="34" w:unhideWhenUsed="0" w:qFormat="1"/>
-    <w:lsdException w:name="Quote" w:semiHidden="0" w:uiPriority="29" w:unhideWhenUsed="0" w:qFormat="1"/>
-    <w:lsdException w:name="Intense Quote" w:semiHidden="0" w:uiPriority="30" w:unhideWhenUsed="0" w:qFormat="1"/>
-    <w:lsdException w:name="Medium List 2 Accent 1" w:semiHidden="0" w:uiPriority="66" w:unhideWhenUsed="0"/>
-    <w:lsdException w:name="Medium Grid 1 Accent 1" w:semiHidden="0" w:uiPriority="67" w:unhideWhenUsed="0"/>
-    <w:lsdException w:name="Medium Grid 2 Accent 1" w:semiHidden="0" w:uiPriority="68" w:unhideWhenUsed="0"/>
-    <w:lsdException w:name="Medium Grid 3 Accent 1" w:semiHidden="0" w:uiPriority="69" w:unhideWhenUsed="0"/>
-    <w:lsdException w:name="Dark List Accent 1" w:semiHidden="0" w:uiPriority="70" w:unhideWhenUsed="0"/>
-    <w:lsdException w:name="Colorful Shading Accent 1" w:semiHidden="0" w:uiPriority="71" w:unhideWhenUsed="0"/>
-    <w:lsdException w:name="Colorful List Accent 1" w:semiHidden="0" w:uiPriority="72" w:unhideWhenUsed="0"/>
-    <w:lsdException w:name="Colorful Grid Accent 1" w:semiHidden="0" w:uiPriority="73" w:unhideWhenUsed="0"/>
-    <w:lsdException w:name="Light Shading Accent 2" w:semiHidden="0" w:uiPriority="60" w:unhideWhenUsed="0"/>
-    <w:lsdException w:name="Light List Accent 2" w:semiHidden="0" w:uiPriority="61" w:unhideWhenUsed="0"/>
-    <w:lsdException w:name="Light Grid Accent 2" w:semiHidden="0" w:uiPriority="62" w:unhideWhenUsed="0"/>
-    <w:lsdException w:name="Medium Shading 1 Accent 2" w:semiHidden="0" w:uiPriority="63" w:unhideWhenUsed="0"/>
-    <w:lsdException w:name="Medium Shading 2 Accent 2" w:semiHidden="0" w:uiPriority="64" w:unhideWhenUsed="0"/>
-    <w:lsdException w:name="Medium List 1 Accent 2" w:semiHidden="0" w:uiPriority="65" w:unhideWhenUsed="0"/>
-    <w:lsdException w:name="Medium List 2 Accent 2" w:semiHidden="0" w:uiPriority="66" w:unhideWhenUsed="0"/>
-    <w:lsdException w:name="Medium Grid 1 Accent 2" w:semiHidden="0" w:uiPriority="67" w:unhideWhenUsed="0"/>
-    <w:lsdException w:name="Medium Grid 2 Accent 2" w:semiHidden="0" w:uiPriority="68" w:unhideWhenUsed="0"/>
-    <w:lsdException w:name="Medium Grid 3 Accent 2" w:semiHidden="0" w:uiPriority="69" w:unhideWhenUsed="0"/>
-    <w:lsdException w:name="Dark List Accent 2" w:semiHidden="0" w:uiPriority="70" w:unhideWhenUsed="0"/>
-    <w:lsdException w:name="Colorful Shading Accent 2" w:semiHidden="0" w:uiPriority="71" w:unhideWhenUsed="0"/>
-    <w:lsdException w:name="Colorful List Accent 2" w:semiHidden="0" w:uiPriority="72" w:unhideWhenUsed="0"/>
-    <w:lsdException w:name="Colorful Grid Accent 2" w:semiHidden="0" w:uiPriority="73" w:unhideWhenUsed="0"/>
-    <w:lsdException w:name="Light Shading Accent 3" w:semiHidden="0" w:uiPriority="60" w:unhideWhenUsed="0"/>
-    <w:lsdException w:name="Light List Accent 3" w:semiHidden="0" w:uiPriority="61" w:unhideWhenUsed="0"/>
-    <w:lsdException w:name="Light Grid Accent 3" w:semiHidden="0" w:uiPriority="62" w:unhideWhenUsed="0"/>
-    <w:lsdException w:name="Medium Shading 1 Accent 3" w:semiHidden="0" w:uiPriority="63" w:unhideWhenUsed="0"/>
-    <w:lsdException w:name="Medium Shading 2 Accent 3" w:semiHidden="0" w:uiPriority="64" w:unhideWhenUsed="0"/>
-    <w:lsdException w:name="Medium List 1 Accent 3" w:semiHidden="0" w:uiPriority="65" w:unhideWhenUsed="0"/>
-    <w:lsdException w:name="Medium List 2 Accent 3" w:semiHidden="0" w:uiPriority="66" w:unhideWhenUsed="0"/>
-    <w:lsdException w:name="Medium Grid 1 Accent 3" w:semiHidden="0" w:uiPriority="67" w:unhideWhenUsed="0"/>
-    <w:lsdException w:name="Medium Grid 2 Accent 3" w:semiHidden="0" w:uiPriority="68" w:unhideWhenUsed="0"/>
-    <w:lsdException w:name="Medium Grid 3 Accent 3" w:semiHidden="0" w:uiPriority="69" w:unhideWhenUsed="0"/>
-    <w:lsdException w:name="Dark List Accent 3" w:semiHidden="0" w:uiPriority="70" w:unhideWhenUsed="0"/>
-    <w:lsdException w:name="Colorful Shading Accent 3" w:semiHidden="0" w:uiPriority="71" w:unhideWhenUsed="0"/>
-    <w:lsdException w:name="Colorful List Accent 3" w:semiHidden="0" w:uiPriority="72" w:unhideWhenUsed="0"/>
-    <w:lsdException w:name="Colorful Grid Accent 3" w:semiHidden="0" w:uiPriority="73" w:unhideWhenUsed="0"/>
-    <w:lsdException w:name="Light Shading Accent 4" w:semiHidden="0" w:uiPriority="60" w:unhideWhenUsed="0"/>
-    <w:lsdException w:name="Light List Accent 4" w:semiHidden="0" w:uiPriority="61" w:unhideWhenUsed="0"/>
-    <w:lsdException w:name="Light Grid Accent 4" w:semiHidden="0" w:uiPriority="62" w:unhideWhenUsed="0"/>
-    <w:lsdException w:name="Medium Shading 1 Accent 4" w:semiHidden="0" w:uiPriority="63" w:unhideWhenUsed="0"/>
-    <w:lsdException w:name="Medium Shading 2 Accent 4" w:semiHidden="0" w:uiPriority="64" w:unhideWhenUsed="0"/>
-    <w:lsdException w:name="Medium List 1 Accent 4" w:semiHidden="0" w:uiPriority="65" w:unhideWhenUsed="0"/>
-    <w:lsdException w:name="Medium List 2 Accent 4" w:semiHidden="0" w:uiPriority="66" w:unhideWhenUsed="0"/>
-    <w:lsdException w:name="Medium Grid 1 Accent 4" w:semiHidden="0" w:uiPriority="67" w:unhideWhenUsed="0"/>
-    <w:lsdException w:name="Medium Grid 2 Accent 4" w:semiHidden="0" w:uiPriority="68" w:unhideWhenUsed="0"/>
-    <w:lsdException w:name="Medium Grid 3 Accent 4" w:semiHidden="0" w:uiPriority="69" w:unhideWhenUsed="0"/>
-    <w:lsdException w:name="Dark List Accent 4" w:semiHidden="0" w:uiPriority="70" w:unhideWhenUsed="0"/>
-    <w:lsdException w:name="Colorful Shading Accent 4" w:semiHidden="0" w:uiPriority="71" w:unhideWhenUsed="0"/>
-    <w:lsdException w:name="Colorful List Accent 4" w:semiHidden="0" w:uiPriority="72" w:unhideWhenUsed="0"/>
-    <w:lsdException w:name="Colorful Grid Accent 4" w:semiHidden="0" w:uiPriority="73" w:unhideWhenUsed="0"/>
-    <w:lsdException w:name="Light Shading Accent 5" w:semiHidden="0" w:uiPriority="60" w:unhideWhenUsed="0"/>
-    <w:lsdException w:name="Light List Accent 5" w:semiHidden="0" w:uiPriority="61" w:unhideWhenUsed="0"/>
-    <w:lsdException w:name="Light Grid Accent 5" w:semiHidden="0" w:uiPriority="62" w:unhideWhenUsed="0"/>
-    <w:lsdException w:name="Medium Shading 1 Accent 5" w:semiHidden="0" w:uiPriority="63" w:unhideWhenUsed="0"/>
-    <w:lsdException w:name="Medium Shading 2 Accent 5" w:semiHidden="0" w:uiPriority="64" w:unhideWhenUsed="0"/>
-    <w:lsdException w:name="Medium List 1 Accent 5" w:semiHidden="0" w:uiPriority="65" w:unhideWhenUsed="0"/>
-    <w:lsdException w:name="Medium List 2 Accent 5" w:semiHidden="0" w:uiPriority="66" w:unhideWhenUsed="0"/>
-    <w:lsdException w:name="Medium Grid 1 Accent 5" w:semiHidden="0" w:uiPriority="67" w:unhideWhenUsed="0"/>
-    <w:lsdException w:name="Medium Grid 2 Accent 5" w:semiHidden="0" w:uiPriority="68" w:unhideWhenUsed="0"/>
-    <w:lsdException w:name="Medium Grid 3 Accent 5" w:semiHidden="0" w:uiPriority="69" w:unhideWhenUsed="0"/>
-    <w:lsdException w:name="Dark List Accent 5" w:semiHidden="0" w:uiPriority="70" w:unhideWhenUsed="0"/>
-    <w:lsdException w:name="Colorful Shading Accent 5" w:semiHidden="0" w:uiPriority="71" w:unhideWhenUsed="0"/>
-    <w:lsdException w:name="Colorful List Accent 5" w:semiHidden="0" w:uiPriority="72" w:unhideWhenUsed="0"/>
-    <w:lsdException w:name="Colorful Grid Accent 5" w:semiHidden="0" w:uiPriority="73" w:unhideWhenUsed="0"/>
-    <w:lsdException w:name="Light Shading Accent 6" w:semiHidden="0" w:uiPriority="60" w:unhideWhenUsed="0"/>
-    <w:lsdException w:name="Light List Accent 6" w:semiHidden="0" w:uiPriority="61" w:unhideWhenUsed="0"/>
-    <w:lsdException w:name="Light Grid Accent 6" w:semiHidden="0" w:uiPriority="62" w:unhideWhenUsed="0"/>
-    <w:lsdException w:name="Medium Shading 1 Accent 6" w:semiHidden="0" w:uiPriority="63" w:unhideWhenUsed="0"/>
-    <w:lsdException w:name="Medium Shading 2 Accent 6" w:semiHidden="0" w:uiPriority="64" w:unhideWhenUsed="0"/>
-    <w:lsdException w:name="Medium List 1 Accent 6" w:semiHidden="0" w:uiPriority="65" w:unhideWhenUsed="0"/>
-    <w:lsdException w:name="Medium List 2 Accent 6" w:semiHidden="0" w:uiPriority="66" w:unhideWhenUsed="0"/>
-    <w:lsdException w:name="Medium Grid 1 Accent 6" w:semiHidden="0" w:uiPriority="67" w:unhideWhenUsed="0"/>
-    <w:lsdException w:name="Medium Grid 2 Accent 6" w:semiHidden="0" w:uiPriority="68" w:unhideWhenUsed="0"/>
-    <w:lsdException w:name="Medium Grid 3 Accent 6" w:semiHidden="0" w:uiPriority="69" w:unhideWhenUsed="0"/>
-    <w:lsdException w:name="Dark List Accent 6" w:semiHidden="0" w:uiPriority="70" w:unhideWhenUsed="0"/>
-    <w:lsdException w:name="Colorful Shading Accent 6" w:semiHidden="0" w:uiPriority="71" w:unhideWhenUsed="0"/>
-    <w:lsdException w:name="Colorful List Accent 6" w:semiHidden="0" w:uiPriority="72" w:unhideWhenUsed="0"/>
-    <w:lsdException w:name="Colorful Grid Accent 6" w:semiHidden="0" w:uiPriority="73" w:unhideWhenUsed="0"/>
-    <w:lsdException w:name="Subtle Emphasis" w:semiHidden="0" w:uiPriority="19" w:unhideWhenUsed="0" w:qFormat="1"/>
-    <w:lsdException w:name="Intense Emphasis" w:semiHidden="0" w:uiPriority="21" w:unhideWhenUsed="0" w:qFormat="1"/>
-    <w:lsdException w:name="Subtle Reference" w:semiHidden="0" w:uiPriority="31" w:unhideWhenUsed="0" w:qFormat="1"/>
-    <w:lsdException w:name="Intense Reference" w:semiHidden="0" w:uiPriority="32" w:unhideWhenUsed="0" w:qFormat="1"/>
-    <w:lsdException w:name="Book Title" w:semiHidden="0" w:uiPriority="33" w:unhideWhenUsed="0" w:qFormat="1"/>
-    <w:lsdException w:name="Bibliography" w:uiPriority="37"/>
-    <w:lsdException w:name="TOC Heading" w:uiPriority="39" w:qFormat="1"/>
-  </w:latentStyles>
-  <w:style w:type="paragraph" w:default="1" w:styleId="Normal">
-    <w:name w:val="Normal"/>
-    <w:qFormat/>
-  </w:style>
-  <w:style w:type="character" w:default="1" w:styleId="DefaultParagraphFont">
-    <w:name w:val="Default Paragraph Font"/>
-    <w:uiPriority w:val="1"/>
-    <w:semiHidden/>
-    <w:unhideWhenUsed/>
-  </w:style>
-  <w:style w:type="table" w:default="1" w:styleId="TableNormal">
-    <w:name w:val="Normal Table"/>
-    <w:uiPriority w:val="99"/>
-    <w:semiHidden/>
-    <w:unhideWhenUsed/>
-    <w:tblPr>
-      <w:tblInd w:w="0" w:type="dxa"/>
-      <w:tblCellMar>
-        <w:top w:w="0" w:type="dxa"/>
-        <w:left w:w="108" w:type="dxa"/>
-        <w:bottom w:w="0" w:type="dxa"/>
-        <w:right w:w="108" w:type="dxa"/>
-      </w:tblCellMar>
-    </w:tblPr>
-  </w:style>
-  <w:style w:type="numbering" w:default="1" w:styleId="NoList">
-    <w:name w:val="No List"/>
-    <w:uiPriority w:val="99"/>
-    <w:semiHidden/>
-    <w:unhideWhenUsed/>
-  </w:style>
-  <w:style w:type="paragraph" w:styleId="ListParagraph">
-    <w:name w:val="List Paragraph"/>
-    <w:basedOn w:val="Normal"/>
-    <w:uiPriority w:val="34"/>
-    <w:qFormat/>
-    <w:rsid w:val="00C15B9A"/>
-    <w:pPr>
-      <w:ind w:left="720"/>
-      <w:contextualSpacing/>
-    </w:pPr>
-  </w:style>
-  <w:style w:type="paragraph" w:styleId="Header">
-    <w:name w:val="header"/>
-    <w:basedOn w:val="Normal"/>
-    <w:link w:val="HeaderChar"/>
-    <w:uiPriority w:val="99"/>
-    <w:unhideWhenUsed/>
-    <w:rsid w:val="000A6B78"/>
-    <w:pPr>
-      <w:tabs>
-        <w:tab w:val="center" w:pos="4513"/>
-        <w:tab w:val="right" w:pos="9026"/>
-      </w:tabs>
-    </w:pPr>
-  </w:style>
-  <w:style w:type="character" w:customStyle="1" w:styleId="HeaderChar">
-    <w:name w:val="Header Char"/>
-    <w:basedOn w:val="DefaultParagraphFont"/>
-    <w:link w:val="Header"/>
-    <w:uiPriority w:val="99"/>
-    <w:rsid w:val="000A6B78"/>
-  </w:style>
-  <w:style w:type="paragraph" w:styleId="Footer">
-    <w:name w:val="footer"/>
-    <w:basedOn w:val="Normal"/>
-    <w:link w:val="FooterChar"/>
-    <w:uiPriority w:val="99"/>
-    <w:unhideWhenUsed/>
-    <w:rsid w:val="000A6B78"/>
-    <w:pPr>
-      <w:tabs>
-        <w:tab w:val="center" w:pos="4513"/>
-        <w:tab w:val="right" w:pos="9026"/>
-      </w:tabs>
-    </w:pPr>
-  </w:style>
-  <w:style w:type="character" w:customStyle="1" w:styleId="FooterChar">
-    <w:name w:val="Footer Char"/>
-    <w:basedOn w:val="DefaultParagraphFont"/>
-    <w:link w:val="Footer"/>
-    <w:uiPriority w:val="99"/>
-    <w:rsid w:val="000A6B78"/>
-  </w:style>
-  <w:style w:type="table" w:styleId="TableGrid">
-    <w:name w:val="Table Grid"/>
-    <w:basedOn w:val="TableNormal"/>
-    <w:uiPriority w:val="39"/>
-    <w:rsid w:val="00607B2F"/>
-    <w:tblPr>
-      <w:tblInd w:w="0" w:type="dxa"/>
-      <w:tblBorders>
-        <w:top w:val="single" w:sz="4" w:space="0" w:color="auto"/>
-        <w:left w:val="single" w:sz="4" w:space="0" w:color="auto"/>
-        <w:bottom w:val="single" w:sz="4" w:space="0" w:color="auto"/>
-        <w:right w:val="single" w:sz="4" w:space="0" w:color="auto"/>
-        <w:insideH w:val="single" w:sz="4" w:space="0" w:color="auto"/>
-        <w:insideV w:val="single" w:sz="4" w:space="0" w:color="auto"/>
-      </w:tblBorders>
-      <w:tblCellMar>
-        <w:top w:w="0" w:type="dxa"/>
-        <w:left w:w="108" w:type="dxa"/>
-        <w:bottom w:w="0" w:type="dxa"/>
-        <w:right w:w="108" w:type="dxa"/>
-      </w:tblCellMar>
-    </w:tblPr>
-  </w:style>
-</w:styles>
-</file>
-
-<file path=word/stylesWithEffects.xml><?xml version="1.0" encoding="utf-8"?>
-<w:styles xmlns:wpc="http://schemas.microsoft.com/office/word/2010/wordprocessingCanvas" xmlns:mc="http://schemas.openxmlformats.org/markup-compatibility/2006" xmlns:o="urn:schemas-microsoft-com:office:office" xmlns:r="http://schemas.openxmlformats.org/officeDocument/2006/relationships" xmlns:m="http://schemas.openxmlformats.org/officeDocument/2006/math" xmlns:v="urn:schemas-microsoft-com:vml" xmlns:wp14="http://schemas.microsoft.com/office/word/2010/wordprocessingDrawing" xmlns:wp="http://schemas.openxmlformats.org/drawingml/2006/wordprocessingDrawing" xmlns:w10="urn:schemas-microsoft-com:office:word" xmlns:w="http://schemas.openxmlformats.org/wordprocessingml/2006/main" xmlns:w14="http://schemas.microsoft.com/office/word/2010/wordml" xmlns:wpg="http://schemas.microsoft.com/office/word/2010/wordprocessingGroup" xmlns:wpi="http://schemas.microsoft.com/office/word/2010/wordprocessingInk" xmlns:wne="http://schemas.microsoft.com/office/word/2006/wordml" xmlns:wps="http://schemas.microsoft.com/office/word/2010/wordprocessingShape" mc:Ignorable="w14 wp14">
-  <w:docDefaults>
-    <w:rPrDefault>
-      <w:rPr>
-        <w:rFonts w:asciiTheme="minorHAnsi" w:eastAsiaTheme="minorHAnsi" w:hAnsiTheme="minorHAnsi" w:cstheme="minorBidi"/>
-        <w:sz w:val="24"/>
-        <w:szCs w:val="24"/>
-        <w:lang w:val="en-US" w:eastAsia="en-US" w:bidi="ar-SA"/>
-      </w:rPr>
-    </w:rPrDefault>
-    <w:pPrDefault/>
-  </w:docDefaults>
-  <w:latentStyles w:defLockedState="0" w:defUIPriority="99" w:defSemiHidden="1" w:defUnhideWhenUsed="1" w:defQFormat="0" w:count="267">
-    <w:lsdException w:name="Normal" w:semiHidden="0" w:uiPriority="0" w:unhideWhenUsed="0" w:qFormat="1"/>
-    <w:lsdException w:name="heading 1" w:semiHidden="0" w:uiPriority="9" w:unhideWhenUsed="0" w:qFormat="1"/>
-    <w:lsdException w:name="heading 2" w:uiPriority="9" w:qFormat="1"/>
-    <w:lsdException w:name="heading 3" w:uiPriority="9" w:qFormat="1"/>
-    <w:lsdException w:name="heading 4" w:uiPriority="9" w:qFormat="1"/>
-    <w:lsdException w:name="heading 5" w:uiPriority="9" w:qFormat="1"/>
-    <w:lsdException w:name="heading 6" w:uiPriority="9" w:qFormat="1"/>
-    <w:lsdException w:name="heading 7" w:uiPriority="9" w:qFormat="1"/>
-    <w:lsdException w:name="heading 8" w:uiPriority="9" w:qFormat="1"/>
-    <w:lsdException w:name="heading 9" w:uiPriority="9" w:qFormat="1"/>
-    <w:lsdException w:name="toc 1" w:uiPriority="39"/>
-    <w:lsdException w:name="toc 2" w:uiPriority="39"/>
-    <w:lsdException w:name="toc 3" w:uiPriority="39"/>
-    <w:lsdException w:name="toc 4" w:uiPriority="39"/>
-    <w:lsdException w:name="toc 5" w:uiPriority="39"/>
-    <w:lsdException w:name="toc 6" w:uiPriority="39"/>
-    <w:lsdException w:name="toc 7" w:uiPriority="39"/>
-    <w:lsdException w:name="toc 8" w:uiPriority="39"/>
-    <w:lsdException w:name="toc 9" w:uiPriority="39"/>
-    <w:lsdException w:name="caption" w:uiPriority="35" w:qFormat="1"/>
-    <w:lsdException w:name="Title" w:semiHidden="0" w:uiPriority="10" w:unhideWhenUsed="0" w:qFormat="1"/>
-    <w:lsdException w:name="Default Paragraph Font" w:uiPriority="1"/>
-    <w:lsdException w:name="Subtitle" w:semiHidden="0" w:uiPriority="11" w:unhideWhenUsed="0" w:qFormat="1"/>
-    <w:lsdException w:name="Strong" w:semiHidden="0" w:uiPriority="22" w:unhideWhenUsed="0" w:qFormat="1"/>
-    <w:lsdException w:name="Emphasis" w:semiHidden="0" w:uiPriority="20" w:unhideWhenUsed="0" w:qFormat="1"/>
-    <w:lsdException w:name="Table Grid" w:semiHidden="0" w:uiPriority="39" w:unhideWhenUsed="0"/>
-    <w:lsdException w:name="Placeholder Text" w:unhideWhenUsed="0"/>
-    <w:lsdException w:name="No Spacing" w:semiHidden="0" w:uiPriority="1" w:unhideWhenUsed="0" w:qFormat="1"/>
-    <w:lsdException w:name="Light Shading" w:semiHidden="0" w:uiPriority="60" w:unhideWhenUsed="0"/>
-    <w:lsdException w:name="Light List" w:semiHidden="0" w:uiPriority="61" w:unhideWhenUsed="0"/>
-    <w:lsdException w:name="Light Grid" w:semiHidden="0" w:uiPriority="62" w:unhideWhenUsed="0"/>
-    <w:lsdException w:name="Medium Shading 1" w:semiHidden="0" w:uiPriority="63" w:unhideWhenUsed="0"/>
-    <w:lsdException w:name="Medium Shading 2" w:semiHidden="0" w:uiPriority="64" w:unhideWhenUsed="0"/>
-    <w:lsdException w:name="Medium List 1" w:semiHidden="0" w:uiPriority="65" w:unhideWhenUsed="0"/>
-    <w:lsdException w:name="Medium List 2" w:semiHidden="0" w:uiPriority="66" w:unhideWhenUsed="0"/>
-    <w:lsdException w:name="Medium Grid 1" w:semiHidden="0" w:uiPriority="67" w:unhideWhenUsed="0"/>
-    <w:lsdException w:name="Medium Grid 2" w:semiHidden="0" w:uiPriority="68" w:unhideWhenUsed="0"/>
-    <w:lsdException w:name="Medium Grid 3" w:semiHidden="0" w:uiPriority="69" w:unhideWhenUsed="0"/>
-    <w:lsdException w:name="Dark List" w:semiHidden="0" w:uiPriority="70" w:unhideWhenUsed="0"/>
-    <w:lsdException w:name="Colorful Shading" w:semiHidden="0" w:uiPriority="71" w:unhideWhenUsed="0"/>
-    <w:lsdException w:name="Colorful List" w:semiHidden="0" w:uiPriority="72" w:unhideWhenUsed="0"/>
-    <w:lsdException w:name="Colorful Grid" w:semiHidden="0" w:uiPriority="73" w:unhideWhenUsed="0"/>
-    <w:lsdException w:name="Light Shading Accent 1" w:semiHidden="0" w:uiPriority="60" w:unhideWhenUsed="0"/>
-    <w:lsdException w:name="Light List Accent 1" w:semiHidden="0" w:uiPriority="61" w:unhideWhenUsed="0"/>
-    <w:lsdException w:name="Light Grid Accent 1" w:semiHidden="0" w:uiPriority="62" w:unhideWhenUsed="0"/>
-    <w:lsdException w:name="Medium Shading 1 Accent 1" w:semiHidden="0" w:uiPriority="63" w:unhideWhenUsed="0"/>
-    <w:lsdException w:name="Medium Shading 2 Accent 1" w:semiHidden="0" w:uiPriority="64" w:unhideWhenUsed="0"/>
-    <w:lsdException w:name="Medium List 1 Accent 1" w:semiHidden="0" w:uiPriority="65" w:unhideWhenUsed="0"/>
-    <w:lsdException w:name="Revision" w:unhideWhenUsed="0"/>
-    <w:lsdException w:name="List Paragraph" w:semiHidden="0" w:uiPriority="34" w:unhideWhenUsed="0" w:qFormat="1"/>
-    <w:lsdException w:name="Quote" w:semiHidden="0" w:uiPriority="29" w:unhideWhenUsed="0" w:qFormat="1"/>
-    <w:lsdException w:name="Intense Quote" w:semiHidden="0" w:uiPriority="30" w:unhideWhenUsed="0" w:qFormat="1"/>
-    <w:lsdException w:name="Medium List 2 Accent 1" w:semiHidden="0" w:uiPriority="66" w:unhideWhenUsed="0"/>
-    <w:lsdException w:name="Medium Grid 1 Accent 1" w:semiHidden="0" w:uiPriority="67" w:unhideWhenUsed="0"/>
-    <w:lsdException w:name="Medium Grid 2 Accent 1" w:semiHidden="0" w:uiPriority="68" w:unhideWhenUsed="0"/>
-    <w:lsdException w:name="Medium Grid 3 Accent 1" w:semiHidden="0" w:uiPriority="69" w:unhideWhenUsed="0"/>
-    <w:lsdException w:name="Dark List Accent 1" w:semiHidden="0" w:uiPriority="70" w:unhideWhenUsed="0"/>
-    <w:lsdException w:name="Colorful Shading Accent 1" w:semiHidden="0" w:uiPriority="71" w:unhideWhenUsed="0"/>
-    <w:lsdException w:name="Colorful List Accent 1" w:semiHidden="0" w:uiPriority="72" w:unhideWhenUsed="0"/>
-    <w:lsdException w:name="Colorful Grid Accent 1" w:semiHidden="0" w:uiPriority="73" w:unhideWhenUsed="0"/>
-    <w:lsdException w:name="Light Shading Accent 2" w:semiHidden="0" w:uiPriority="60" w:unhideWhenUsed="0"/>
-    <w:lsdException w:name="Light List Accent 2" w:semiHidden="0" w:uiPriority="61" w:unhideWhenUsed="0"/>
-    <w:lsdException w:name="Light Grid Accent 2" w:semiHidden="0" w:uiPriority="62" w:unhideWhenUsed="0"/>
-    <w:lsdException w:name="Medium Shading 1 Accent 2" w:semiHidden="0" w:uiPriority="63" w:unhideWhenUsed="0"/>
-    <w:lsdException w:name="Medium Shading 2 Accent 2" w:semiHidden="0" w:uiPriority="64" w:unhideWhenUsed="0"/>
-    <w:lsdException w:name="Medium List 1 Accent 2" w:semiHidden="0" w:uiPriority="65" w:unhideWhenUsed="0"/>
-    <w:lsdException w:name="Medium List 2 Accent 2" w:semiHidden="0" w:uiPriority="66" w:unhideWhenUsed="0"/>
-    <w:lsdException w:name="Medium Grid 1 Accent 2" w:semiHidden="0" w:uiPriority="67" w:unhideWhenUsed="0"/>
-    <w:lsdException w:name="Medium Grid 2 Accent 2" w:semiHidden="0" w:uiPriority="68" w:unhideWhenUsed="0"/>
-    <w:lsdException w:name="Medium Grid 3 Accent 2" w:semiHidden="0" w:uiPriority="69" w:unhideWhenUsed="0"/>
-    <w:lsdException w:name="Dark List Accent 2" w:semiHidden="0" w:uiPriority="70" w:unhideWhenUsed="0"/>
-    <w:lsdException w:name="Colorful Shading Accent 2" w:semiHidden="0" w:uiPriority="71" w:unhideWhenUsed="0"/>
-    <w:lsdException w:name="Colorful List Accent 2" w:semiHidden="0" w:uiPriority="72" w:unhideWhenUsed="0"/>
-    <w:lsdException w:name="Colorful Grid Accent 2" w:semiHidden="0" w:uiPriority="73" w:unhideWhenUsed="0"/>
-    <w:lsdException w:name="Light Shading Accent 3" w:semiHidden="0" w:uiPriority="60" w:unhideWhenUsed="0"/>
-    <w:lsdException w:name="Light List Accent 3" w:semiHidden="0" w:uiPriority="61" w:unhideWhenUsed="0"/>
-    <w:lsdException w:name="Light Grid Accent 3" w:semiHidden="0" w:uiPriority="62" w:unhideWhenUsed="0"/>
-    <w:lsdException w:name="Medium Shading 1 Accent 3" w:semiHidden="0" w:uiPriority="63" w:unhideWhenUsed="0"/>
-    <w:lsdException w:name="Medium Shading 2 Accent 3" w:semiHidden="0" w:uiPriority="64" w:unhideWhenUsed="0"/>
-    <w:lsdException w:name="Medium List 1 Accent 3" w:semiHidden="0" w:uiPriority="65" w:unhideWhenUsed="0"/>
-    <w:lsdException w:name="Medium List 2 Accent 3" w:semiHidden="0" w:uiPriority="66" w:unhideWhenUsed="0"/>
-    <w:lsdException w:name="Medium Grid 1 Accent 3" w:semiHidden="0" w:uiPriority="67" w:unhideWhenUsed="0"/>
-    <w:lsdException w:name="Medium Grid 2 Accent 3" w:semiHidden="0" w:uiPriority="68" w:unhideWhenUsed="0"/>
-    <w:lsdException w:name="Medium Grid 3 Accent 3" w:semiHidden="0" w:uiPriority="69" w:unhideWhenUsed="0"/>
-    <w:lsdException w:name="Dark List Accent 3" w:semiHidden="0" w:uiPriority="70" w:unhideWhenUsed="0"/>
-    <w:lsdException w:name="Colorful Shading Accent 3" w:semiHidden="0" w:uiPriority="71" w:unhideWhenUsed="0"/>
-    <w:lsdException w:name="Colorful List Accent 3" w:semiHidden="0" w:uiPriority="72" w:unhideWhenUsed="0"/>
-    <w:lsdException w:name="Colorful Grid Accent 3" w:semiHidden="0" w:uiPriority="73" w:unhideWhenUsed="0"/>
-    <w:lsdException w:name="Light Shading Accent 4" w:semiHidden="0" w:uiPriority="60" w:unhideWhenUsed="0"/>
-    <w:lsdException w:name="Light List Accent 4" w:semiHidden="0" w:uiPriority="61" w:unhideWhenUsed="0"/>
-    <w:lsdException w:name="Light Grid Accent 4" w:semiHidden="0" w:uiPriority="62" w:unhideWhenUsed="0"/>
-    <w:lsdException w:name="Medium Shading 1 Accent 4" w:semiHidden="0" w:uiPriority="63" w:unhideWhenUsed="0"/>
-    <w:lsdException w:name="Medium Shading 2 Accent 4" w:semiHidden="0" w:uiPriority="64" w:unhideWhenUsed="0"/>
-    <w:lsdException w:name="Medium List 1 Accent 4" w:semiHidden="0" w:uiPriority="65" w:unhideWhenUsed="0"/>
-    <w:lsdException w:name="Medium List 2 Accent 4" w:semiHidden="0" w:uiPriority="66" w:unhideWhenUsed="0"/>
-    <w:lsdException w:name="Medium Grid 1 Accent 4" w:semiHidden="0" w:uiPriority="67" w:unhideWhenUsed="0"/>
-    <w:lsdException w:name="Medium Grid 2 Accent 4" w:semiHidden="0" w:uiPriority="68" w:unhideWhenUsed="0"/>
-    <w:lsdException w:name="Medium Grid 3 Accent 4" w:semiHidden="0" w:uiPriority="69" w:unhideWhenUsed="0"/>
-    <w:lsdException w:name="Dark List Accent 4" w:semiHidden="0" w:uiPriority="70" w:unhideWhenUsed="0"/>
-    <w:lsdException w:name="Colorful Shading Accent 4" w:semiHidden="0" w:uiPriority="71" w:unhideWhenUsed="0"/>
-    <w:lsdException w:name="Colorful List Accent 4" w:semiHidden="0" w:uiPriority="72" w:unhideWhenUsed="0"/>
-    <w:lsdException w:name="Colorful Grid Accent 4" w:semiHidden="0" w:uiPriority="73" w:unhideWhenUsed="0"/>
-    <w:lsdException w:name="Light Shading Accent 5" w:semiHidden="0" w:uiPriority="60" w:unhideWhenUsed="0"/>
-    <w:lsdException w:name="Light List Accent 5" w:semiHidden="0" w:uiPriority="61" w:unhideWhenUsed="0"/>
-    <w:lsdException w:name="Light Grid Accent 5" w:semiHidden="0" w:uiPriority="62" w:unhideWhenUsed="0"/>
-    <w:lsdException w:name="Medium Shading 1 Accent 5" w:semiHidden="0" w:uiPriority="63" w:unhideWhenUsed="0"/>
-    <w:lsdException w:name="Medium Shading 2 Accent 5" w:semiHidden="0" w:uiPriority="64" w:unhideWhenUsed="0"/>
-    <w:lsdException w:name="Medium List 1 Accent 5" w:semiHidden="0" w:uiPriority="65" w:unhideWhenUsed="0"/>
-    <w:lsdException w:name="Medium List 2 Accent 5" w:semiHidden="0" w:uiPriority="66" w:unhideWhenUsed="0"/>
-    <w:lsdException w:name="Medium Grid 1 Accent 5" w:semiHidden="0" w:uiPriority="67" w:unhideWhenUsed="0"/>
-    <w:lsdException w:name="Medium Grid 2 Accent 5" w:semiHidden="0" w:uiPriority="68" w:unhideWhenUsed="0"/>
-    <w:lsdException w:name="Medium Grid 3 Accent 5" w:semiHidden="0" w:uiPriority="69" w:unhideWhenUsed="0"/>
-    <w:lsdException w:name="Dark List Accent 5" w:semiHidden="0" w:uiPriority="70" w:unhideWhenUsed="0"/>
-    <w:lsdException w:name="Colorful Shading Accent 5" w:semiHidden="0" w:uiPriority="71" w:unhideWhenUsed="0"/>
-    <w:lsdException w:name="Colorful List Accent 5" w:semiHidden="0" w:uiPriority="72" w:unhideWhenUsed="0"/>
-    <w:lsdException w:name="Colorful Grid Accent 5" w:semiHidden="0" w:uiPriority="73" w:unhideWhenUsed="0"/>
-    <w:lsdException w:name="Light Shading Accent 6" w:semiHidden="0" w:uiPriority="60" w:unhideWhenUsed="0"/>
-    <w:lsdException w:name="Light List Accent 6" w:semiHidden="0" w:uiPriority="61" w:unhideWhenUsed="0"/>
-    <w:lsdException w:name="Light Grid Accent 6" w:semiHidden="0" w:uiPriority="62" w:unhideWhenUsed="0"/>
-    <w:lsdException w:name="Medium Shading 1 Accent 6" w:semiHidden="0" w:uiPriority="63" w:unhideWhenUsed="0"/>
-    <w:lsdException w:name="Medium Shading 2 Accent 6" w:semiHidden="0" w:uiPriority="64" w:unhideWhenUsed="0"/>
-    <w:lsdException w:name="Medium List 1 Accent 6" w:semiHidden="0" w:uiPriority="65" w:unhideWhenUsed="0"/>
-    <w:lsdException w:name="Medium List 2 Accent 6" w:semiHidden="0" w:uiPriority="66" w:unhideWhenUsed="0"/>
-    <w:lsdException w:name="Medium Grid 1 Accent 6" w:semiHidden="0" w:uiPriority="67" w:unhideWhenUsed="0"/>
-    <w:lsdException w:name="Medium Grid 2 Accent 6" w:semiHidden="0" w:uiPriority="68" w:unhideWhenUsed="0"/>
-    <w:lsdException w:name="Medium Grid 3 Accent 6" w:semiHidden="0" w:uiPriority="69" w:unhideWhenUsed="0"/>
-    <w:lsdException w:name="Dark List Accent 6" w:semiHidden="0" w:uiPriority="70" w:unhideWhenUsed="0"/>
-    <w:lsdException w:name="Colorful Shading Accent 6" w:semiHidden="0" w:uiPriority="71" w:unhideWhenUsed="0"/>
-    <w:lsdException w:name="Colorful List Accent 6" w:semiHidden="0" w:uiPriority="72" w:unhideWhenUsed="0"/>
-    <w:lsdException w:name="Colorful Grid Accent 6" w:semiHidden="0" w:uiPriority="73" w:unhideWhenUsed="0"/>
-    <w:lsdException w:name="Subtle Emphasis" w:semiHidden="0" w:uiPriority="19" w:unhideWhenUsed="0" w:qFormat="1"/>
-    <w:lsdException w:name="Intense Emphasis" w:semiHidden="0" w:uiPriority="21" w:unhideWhenUsed="0" w:qFormat="1"/>
-    <w:lsdException w:name="Subtle Reference" w:semiHidden="0" w:uiPriority="31" w:unhideWhenUsed="0" w:qFormat="1"/>
-    <w:lsdException w:name="Intense Reference" w:semiHidden="0" w:uiPriority="32" w:unhideWhenUsed="0" w:qFormat="1"/>
-    <w:lsdException w:name="Book Title" w:semiHidden="0" w:uiPriority="33" w:unhideWhenUsed="0" w:qFormat="1"/>
-    <w:lsdException w:name="Bibliography" w:uiPriority="37"/>
-    <w:lsdException w:name="TOC Heading" w:uiPriority="39" w:qFormat="1"/>
+  <w:latentStyles w:defLockedState="0" w:defUIPriority="99" w:defSemiHidden="0" w:defUnhideWhenUsed="0" w:defQFormat="0" w:count="380">
+    <w:lsdException w:name="Normal" w:uiPriority="0" w:qFormat="1"/>
+    <w:lsdException w:name="heading 1" w:uiPriority="9" w:qFormat="1"/>
+    <w:lsdException w:name="heading 2" w:semiHidden="1" w:uiPriority="9" w:unhideWhenUsed="1" w:qFormat="1"/>
+    <w:lsdException w:name="heading 3" w:semiHidden="1" w:uiPriority="9" w:unhideWhenUsed="1" w:qFormat="1"/>
+    <w:lsdException w:name="heading 4" w:semiHidden="1" w:uiPriority="9" w:unhideWhenUsed="1" w:qFormat="1"/>
+    <w:lsdException w:name="heading 5" w:semiHidden="1" w:uiPriority="9" w:unhideWhenUsed="1" w:qFormat="1"/>
+    <w:lsdException w:name="heading 6" w:semiHidden="1" w:uiPriority="9" w:unhideWhenUsed="1" w:qFormat="1"/>
+    <w:lsdException w:name="heading 7" w:semiHidden="1" w:uiPriority="9" w:unhideWhenUsed="1" w:qFormat="1"/>
+    <w:lsdException w:name="heading 8" w:semiHidden="1" w:uiPriority="9" w:unhideWhenUsed="1" w:qFormat="1"/>
+    <w:lsdException w:name="heading 9" w:semiHidden="1" w:uiPriority="9" w:unhideWhenUsed="1" w:qFormat="1"/>
+    <w:lsdException w:name="index 1" w:semiHidden="1" w:unhideWhenUsed="1"/>
+    <w:lsdException w:name="index 2" w:semiHidden="1" w:unhideWhenUsed="1"/>
+    <w:lsdException w:name="index 3" w:semiHidden="1" w:unhideWhenUsed="1"/>
+    <w:lsdException w:name="index 4" w:semiHidden="1" w:unhideWhenUsed="1"/>
+    <w:lsdException w:name="index 5" w:semiHidden="1" w:unhideWhenUsed="1"/>
+    <w:lsdException w:name="index 6" w:semiHidden="1" w:unhideWhenUsed="1"/>
+    <w:lsdException w:name="index 7" w:semiHidden="1" w:unhideWhenUsed="1"/>
+    <w:lsdException w:name="index 8" w:semiHidden="1" w:unhideWhenUsed="1"/>
+    <w:lsdException w:name="index 9" w:semiHidden="1" w:unhideWhenUsed="1"/>
+    <w:lsdException w:name="toc 1" w:semiHidden="1" w:uiPriority="39" w:unhideWhenUsed="1"/>
+    <w:lsdException w:name="toc 2" w:semiHidden="1" w:uiPriority="39" w:unhideWhenUsed="1"/>
+    <w:lsdException w:name="toc 3" w:semiHidden="1" w:uiPriority="39" w:unhideWhenUsed="1"/>
+    <w:lsdException w:name="toc 4" w:semiHidden="1" w:uiPriority="39" w:unhideWhenUsed="1"/>
+    <w:lsdException w:name="toc 5" w:semiHidden="1" w:uiPriority="39" w:unhideWhenUsed="1"/>
+    <w:lsdException w:name="toc 6" w:semiHidden="1" w:uiPriority="39" w:unhideWhenUsed="1"/>
+    <w:lsdException w:name="toc 7" w:semiHidden="1" w:uiPriority="39" w:unhideWhenUsed="1"/>
+    <w:lsdException w:name="toc 8" w:semiHidden="1" w:uiPriority="39" w:unhideWhenUsed="1"/>
+    <w:lsdException w:name="toc 9" w:semiHidden="1" w:uiPriority="39" w:unhideWhenUsed="1"/>
+    <w:lsdException w:name="Normal Indent" w:semiHidden="1" w:unhideWhenUsed="1"/>
+    <w:lsdException w:name="footnote text" w:semiHidden="1" w:unhideWhenUsed="1"/>
+    <w:lsdException w:name="annotation text" w:semiHidden="1" w:unhideWhenUsed="1"/>
+    <w:lsdException w:name="header" w:semiHidden="1" w:unhideWhenUsed="1"/>
+    <w:lsdException w:name="footer" w:semiHidden="1" w:unhideWhenUsed="1"/>
+    <w:lsdException w:name="index heading" w:semiHidden="1" w:unhideWhenUsed="1"/>
+    <w:lsdException w:name="caption" w:semiHidden="1" w:uiPriority="35" w:unhideWhenUsed="1" w:qFormat="1"/>
+    <w:lsdException w:name="table of figures" w:semiHidden="1" w:unhideWhenUsed="1"/>
+    <w:lsdException w:name="envelope address" w:semiHidden="1" w:unhideWhenUsed="1"/>
+    <w:lsdException w:name="envelope return" w:semiHidden="1" w:unhideWhenUsed="1"/>
+    <w:lsdException w:name="footnote reference" w:semiHidden="1" w:unhideWhenUsed="1"/>
+    <w:lsdException w:name="annotation reference" w:semiHidden="1" w:unhideWhenUsed="1"/>
+    <w:lsdException w:name="line number" w:semiHidden="1" w:unhideWhenUsed="1"/>
+    <w:lsdException w:name="page number" w:semiHidden="1" w:unhideWhenUsed="1"/>
+    <w:lsdException w:name="endnote reference" w:semiHidden="1" w:unhideWhenUsed="1"/>
+    <w:lsdException w:name="endnote text" w:semiHidden="1" w:unhideWhenUsed="1"/>
+    <w:lsdException w:name="table of authorities" w:semiHidden="1" w:unhideWhenUsed="1"/>
+    <w:lsdException w:name="macro" w:semiHidden="1" w:unhideWhenUsed="1"/>
+    <w:lsdException w:name="toa heading" w:semiHidden="1" w:unhideWhenUsed="1"/>
+    <w:lsdException w:name="List" w:semiHidden="1" w:unhideWhenUsed="1"/>
+    <w:lsdException w:name="List Bullet" w:semiHidden="1" w:unhideWhenUsed="1"/>
+    <w:lsdException w:name="List Number" w:semiHidden="1" w:unhideWhenUsed="1"/>
+    <w:lsdException w:name="List 2" w:semiHidden="1" w:unhideWhenUsed="1"/>
+    <w:lsdException w:name="List 3" w:semiHidden="1" w:unhideWhenUsed="1"/>
+    <w:lsdException w:name="List 4" w:semiHidden="1" w:unhideWhenUsed="1"/>
+    <w:lsdException w:name="List 5" w:semiHidden="1" w:unhideWhenUsed="1"/>
+    <w:lsdException w:name="List Bullet 2" w:semiHidden="1" w:unhideWhenUsed="1"/>
+    <w:lsdException w:name="List Bullet 3" w:semiHidden="1" w:unhideWhenUsed="1"/>
+    <w:lsdException w:name="List Bullet 4" w:semiHidden="1" w:unhideWhenUsed="1"/>
+    <w:lsdException w:name="List Bullet 5" w:semiHidden="1" w:unhideWhenUsed="1"/>
+    <w:lsdException w:name="List Number 2" w:semiHidden="1" w:unhideWhenUsed="1"/>
+    <w:lsdException w:name="List Number 3" w:semiHidden="1" w:unhideWhenUsed="1"/>
+    <w:lsdException w:name="List Number 4" w:semiHidden="1" w:unhideWhenUsed="1"/>
+    <w:lsdException w:name="List Number 5" w:semiHidden="1" w:unhideWhenUsed="1"/>
+    <w:lsdException w:name="Title" w:uiPriority="10" w:qFormat="1"/>
+    <w:lsdException w:name="Closing" w:semiHidden="1" w:unhideWhenUsed="1"/>
+    <w:lsdException w:name="Signature" w:semiHidden="1" w:unhideWhenUsed="1"/>
+    <w:lsdException w:name="Default Paragraph Font" w:semiHidden="1" w:uiPriority="1" w:unhideWhenUsed="1"/>
+    <w:lsdException w:name="Body Text" w:semiHidden="1" w:unhideWhenUsed="1"/>
+    <w:lsdException w:name="Body Text Indent" w:semiHidden="1" w:unhideWhenUsed="1"/>
+    <w:lsdException w:name="List Continue" w:semiHidden="1" w:unhideWhenUsed="1"/>
+    <w:lsdException w:name="List Continue 2" w:semiHidden="1" w:unhideWhenUsed="1"/>
+    <w:lsdException w:name="List Continue 3" w:semiHidden="1" w:unhideWhenUsed="1"/>
+    <w:lsdException w:name="List Continue 4" w:semiHidden="1" w:unhideWhenUsed="1"/>
+    <w:lsdException w:name="List Continue 5" w:semiHidden="1" w:unhideWhenUsed="1"/>
+    <w:lsdException w:name="Message Header" w:semiHidden="1" w:unhideWhenUsed="1"/>
+    <w:lsdException w:name="Subtitle" w:uiPriority="11" w:qFormat="1"/>
+    <w:lsdException w:name="Salutation" w:semiHidden="1" w:unhideWhenUsed="1"/>
+    <w:lsdException w:name="Date" w:semiHidden="1" w:unhideWhenUsed="1"/>
+    <w:lsdException w:name="Body Text First Indent" w:semiHidden="1" w:unhideWhenUsed="1"/>
+    <w:lsdException w:name="Body Text First Indent 2" w:semiHidden="1" w:unhideWhenUsed="1"/>
+    <w:lsdException w:name="Note Heading" w:semiHidden="1" w:unhideWhenUsed="1"/>
+    <w:lsdException w:name="Body Text 2" w:semiHidden="1" w:unhideWhenUsed="1"/>
+    <w:lsdException w:name="Body Text 3" w:semiHidden="1" w:unhideWhenUsed="1"/>
+    <w:lsdException w:name="Body Text Indent 2" w:semiHidden="1" w:unhideWhenUsed="1"/>
+    <w:lsdException w:name="Body Text Indent 3" w:semiHidden="1" w:unhideWhenUsed="1"/>
+    <w:lsdException w:name="Block Text" w:semiHidden="1" w:unhideWhenUsed="1"/>
+    <w:lsdException w:name="Hyperlink" w:semiHidden="1" w:unhideWhenUsed="1"/>
+    <w:lsdException w:name="FollowedHyperlink" w:semiHidden="1" w:unhideWhenUsed="1"/>
+    <w:lsdException w:name="Strong" w:uiPriority="22" w:qFormat="1"/>
+    <w:lsdException w:name="Emphasis" w:uiPriority="20" w:qFormat="1"/>
+    <w:lsdException w:name="Document Map" w:semiHidden="1" w:unhideWhenUsed="1"/>
+    <w:lsdException w:name="Plain Text" w:semiHidden="1" w:unhideWhenUsed="1"/>
+    <w:lsdException w:name="E-mail Signature" w:semiHidden="1" w:unhideWhenUsed="1"/>
+    <w:lsdException w:name="HTML Top of Form" w:semiHidden="1" w:unhideWhenUsed="1"/>
+    <w:lsdException w:name="HTML Bottom of Form" w:semiHidden="1" w:unhideWhenUsed="1"/>
+    <w:lsdException w:name="Normal (Web)" w:semiHidden="1" w:unhideWhenUsed="1"/>
+    <w:lsdException w:name="HTML Acronym" w:semiHidden="1" w:unhideWhenUsed="1"/>
+    <w:lsdException w:name="HTML Address" w:semiHidden="1" w:unhideWhenUsed="1"/>
+    <w:lsdException w:name="HTML Cite" w:semiHidden="1" w:unhideWhenUsed="1"/>
+    <w:lsdException w:name="HTML Code" w:semiHidden="1" w:unhideWhenUsed="1"/>
+    <w:lsdException w:name="HTML Definition" w:semiHidden="1" w:unhideWhenUsed="1"/>
+    <w:lsdException w:name="HTML Keyboard" w:semiHidden="1" w:unhideWhenUsed="1"/>
+    <w:lsdException w:name="HTML Preformatted" w:semiHidden="1" w:unhideWhenUsed="1"/>
+    <w:lsdException w:name="HTML Sample" w:semiHidden="1" w:unhideWhenUsed="1"/>
+    <w:lsdException w:name="HTML Typewriter" w:semiHidden="1" w:unhideWhenUsed="1"/>
+    <w:lsdException w:name="HTML Variable" w:semiHidden="1" w:unhideWhenUsed="1"/>
+    <w:lsdException w:name="Normal Table" w:semiHidden="1" w:unhideWhenUsed="1"/>
+    <w:lsdException w:name="annotation subject" w:semiHidden="1" w:unhideWhenUsed="1"/>
+    <w:lsdException w:name="No List" w:semiHidden="1" w:unhideWhenUsed="1"/>
+    <w:lsdException w:name="Outline List 1" w:semiHidden="1" w:unhideWhenUsed="1"/>
+    <w:lsdException w:name="Outline List 2" w:semiHidden="1" w:unhideWhenUsed="1"/>
+    <w:lsdException w:name="Outline List 3" w:semiHidden="1" w:unhideWhenUsed="1"/>
+    <w:lsdException w:name="Table Simple 1" w:semiHidden="1" w:unhideWhenUsed="1"/>
+    <w:lsdException w:name="Table Simple 2" w:semiHidden="1" w:unhideWhenUsed="1"/>
+    <w:lsdException w:name="Table Simple 3" w:semiHidden="1" w:unhideWhenUsed="1"/>
+    <w:lsdException w:name="Table Classic 1" w:semiHidden="1" w:unhideWhenUsed="1"/>
+    <w:lsdException w:name="Table Classic 2" w:semiHidden="1" w:unhideWhenUsed="1"/>
+    <w:lsdException w:name="Table Classic 3" w:semiHidden="1" w:unhideWhenUsed="1"/>
+    <w:lsdException w:name="Table Classic 4" w:semiHidden="1" w:unhideWhenUsed="1"/>
+    <w:lsdException w:name="Table Colorful 1" w:semiHidden="1" w:unhideWhenUsed="1"/>
+    <w:lsdException w:name="Table Colorful 2" w:semiHidden="1" w:unhideWhenUsed="1"/>
+    <w:lsdException w:name="Table Colorful 3" w:semiHidden="1" w:unhideWhenUsed="1"/>
+    <w:lsdException w:name="Table Columns 1" w:semiHidden="1" w:unhideWhenUsed="1"/>
+    <w:lsdException w:name="Table Columns 2" w:semiHidden="1" w:unhideWhenUsed="1"/>
+    <w:lsdException w:name="Table Columns 3" w:semiHidden="1" w:unhideWhenUsed="1"/>
+    <w:lsdException w:name="Table Columns 4" w:semiHidden="1" w:unhideWhenUsed="1"/>
+    <w:lsdException w:name="Table Columns 5" w:semiHidden="1" w:unhideWhenUsed="1"/>
+    <w:lsdException w:name="Table Grid 1" w:semiHidden="1" w:unhideWhenUsed="1"/>
+    <w:lsdException w:name="Table Grid 2" w:semiHidden="1" w:unhideWhenUsed="1"/>
+    <w:lsdException w:name="Table Grid 3" w:semiHidden="1" w:unhideWhenUsed="1"/>
+    <w:lsdException w:name="Table Grid 4" w:semiHidden="1" w:unhideWhenUsed="1"/>
+    <w:lsdException w:name="Table Grid 5" w:semiHidden="1" w:unhideWhenUsed="1"/>
+    <w:lsdException w:name="Table Grid 6" w:semiHidden="1" w:unhideWhenUsed="1"/>
+    <w:lsdException w:name="Table Grid 7" w:semiHidden="1" w:unhideWhenUsed="1"/>
+    <w:lsdException w:name="Table Grid 8" w:semiHidden="1" w:unhideWhenUsed="1"/>
+    <w:lsdException w:name="Table List 1" w:semiHidden="1" w:unhideWhenUsed="1"/>
+    <w:lsdException w:name="Table List 2" w:semiHidden="1" w:unhideWhenUsed="1"/>
+    <w:lsdException w:name="Table List 3" w:semiHidden="1" w:unhideWhenUsed="1"/>
+    <w:lsdException w:name="Table List 4" w:semiHidden="1" w:unhideWhenUsed="1"/>
+    <w:lsdException w:name="Table List 5" w:semiHidden="1" w:unhideWhenUsed="1"/>
+    <w:lsdException w:name="Table List 6" w:semiHidden="1" w:unhideWhenUsed="1"/>
+    <w:lsdException w:name="Table List 7" w:semiHidden="1" w:unhideWhenUsed="1"/>
+    <w:lsdException w:name="Table List 8" w:semiHidden="1" w:unhideWhenUsed="1"/>
+    <w:lsdException w:name="Table 3D effects 1" w:semiHidden="1" w:unhideWhenUsed="1"/>
+    <w:lsdException w:name="Table 3D effects 2" w:semiHidden="1" w:unhideWhenUsed="1"/>
+    <w:lsdException w:name="Table 3D effects 3" w:semiHidden="1" w:unhideWhenUsed="1"/>
+    <w:lsdException w:name="Table Contemporary" w:semiHidden="1" w:unhideWhenUsed="1"/>
+    <w:lsdException w:name="Table Elegant" w:semiHidden="1" w:unhideWhenUsed="1"/>
+    <w:lsdException w:name="Table Professional" w:semiHidden="1" w:unhideWhenUsed="1"/>
+    <w:lsdException w:name="Table Subtle 1" w:semiHidden="1" w:unhideWhenUsed="1"/>
+    <w:lsdException w:name="Table Subtle 2" w:semiHidden="1" w:unhideWhenUsed="1"/>
+    <w:lsdException w:name="Table Web 1" w:semiHidden="1" w:unhideWhenUsed="1"/>
+    <w:lsdException w:name="Table Web 2" w:semiHidden="1" w:unhideWhenUsed="1"/>
+    <w:lsdException w:name="Table Web 3" w:semiHidden="1" w:unhideWhenUsed="1"/>
+    <w:lsdException w:name="Balloon Text" w:semiHidden="1" w:unhideWhenUsed="1"/>
+    <w:lsdException w:name="Table Grid" w:uiPriority="39"/>
+    <w:lsdException w:name="Table Theme" w:semiHidden="1" w:unhideWhenUsed="1"/>
+    <w:lsdException w:name="Note Level 1" w:semiHidden="1" w:unhideWhenUsed="1"/>
+    <w:lsdException w:name="Note Level 2" w:semiHidden="1" w:unhideWhenUsed="1"/>
+    <w:lsdException w:name="Note Level 3" w:semiHidden="1" w:unhideWhenUsed="1"/>
+    <w:lsdException w:name="Note Level 4" w:semiHidden="1" w:unhideWhenUsed="1"/>
+    <w:lsdException w:name="Note Level 5" w:semiHidden="1" w:unhideWhenUsed="1"/>
+    <w:lsdException w:name="Note Level 6" w:semiHidden="1" w:unhideWhenUsed="1"/>
+    <w:lsdException w:name="Note Level 7" w:semiHidden="1" w:unhideWhenUsed="1"/>
+    <w:lsdException w:name="Note Level 8" w:semiHidden="1" w:unhideWhenUsed="1"/>
+    <w:lsdException w:name="Note Level 9" w:semiHidden="1" w:unhideWhenUsed="1"/>
+    <w:lsdException w:name="Placeholder Text" w:semiHidden="1"/>
+    <w:lsdException w:name="No Spacing" w:uiPriority="1" w:qFormat="1"/>
+    <w:lsdException w:name="Light Shading" w:uiPriority="60"/>
+    <w:lsdException w:name="Light List" w:uiPriority="61"/>
+    <w:lsdException w:name="Light Grid" w:uiPriority="62"/>
+    <w:lsdException w:name="Medium Shading 1" w:uiPriority="63"/>
+    <w:lsdException w:name="Medium Shading 2" w:uiPriority="64"/>
+    <w:lsdException w:name="Medium List 1" w:uiPriority="65"/>
+    <w:lsdException w:name="Medium List 2" w:uiPriority="66"/>
+    <w:lsdException w:name="Medium Grid 1" w:uiPriority="67"/>
+    <w:lsdException w:name="Medium Grid 2" w:uiPriority="68"/>
+    <w:lsdException w:name="Medium Grid 3" w:uiPriority="69"/>
+    <w:lsdException w:name="Dark List" w:uiPriority="70"/>
+    <w:lsdException w:name="Colorful Shading" w:uiPriority="71"/>
+    <w:lsdException w:name="Colorful List" w:uiPriority="72"/>
+    <w:lsdException w:name="Colorful Grid" w:uiPriority="73"/>
+    <w:lsdException w:name="Light Shading Accent 1" w:uiPriority="60"/>
+    <w:lsdException w:name="Light List Accent 1" w:uiPriority="61"/>
+    <w:lsdException w:name="Light Grid Accent 1" w:uiPriority="62"/>
+    <w:lsdException w:name="Medium Shading 1 Accent 1" w:uiPriority="63"/>
+    <w:lsdException w:name="Medium Shading 2 Accent 1" w:uiPriority="64"/>
+    <w:lsdException w:name="Medium List 1 Accent 1" w:uiPriority="65"/>
+    <w:lsdException w:name="Revision" w:semiHidden="1"/>
+    <w:lsdException w:name="List Paragraph" w:uiPriority="34" w:qFormat="1"/>
+    <w:lsdException w:name="Quote" w:uiPriority="29" w:qFormat="1"/>
+    <w:lsdException w:name="Intense Quote" w:uiPriority="30" w:qFormat="1"/>
+    <w:lsdException w:name="Medium List 2 Accent 1" w:uiPriority="66"/>
+    <w:lsdException w:name="Medium Grid 1 Accent 1" w:uiPriority="67"/>
+    <w:lsdException w:name="Medium Grid 2 Accent 1" w:uiPriority="68"/>
+    <w:lsdException w:name="Medium Grid 3 Accent 1" w:uiPriority="69"/>
+    <w:lsdException w:name="Dark List Accent 1" w:uiPriority="70"/>
+    <w:lsdException w:name="Colorful Shading Accent 1" w:uiPriority="71"/>
+    <w:lsdException w:name="Colorful List Accent 1" w:uiPriority="72"/>
+    <w:lsdException w:name="Colorful Grid Accent 1" w:uiPriority="73"/>
+    <w:lsdException w:name="Light Shading Accent 2" w:uiPriority="60"/>
+    <w:lsdException w:name="Light List Accent 2" w:uiPriority="61"/>
+    <w:lsdException w:name="Light Grid Accent 2" w:uiPriority="62"/>
+    <w:lsdException w:name="Medium Shading 1 Accent 2" w:uiPriority="63"/>
+    <w:lsdException w:name="Medium Shading 2 Accent 2" w:uiPriority="64"/>
+    <w:lsdException w:name="Medium List 1 Accent 2" w:uiPriority="65"/>
+    <w:lsdException w:name="Medium List 2 Accent 2" w:uiPriority="66"/>
+    <w:lsdException w:name="Medium Grid 1 Accent 2" w:uiPriority="67"/>
+    <w:lsdException w:name="Medium Grid 2 Accent 2" w:uiPriority="68"/>
+    <w:lsdException w:name="Medium Grid 3 Accent 2" w:uiPriority="69"/>
+    <w:lsdException w:name="Dark List Accent 2" w:uiPriority="70"/>
+    <w:lsdException w:name="Colorful Shading Accent 2" w:uiPriority="71"/>
+    <w:lsdException w:name="Colorful List Accent 2" w:uiPriority="72"/>
+    <w:lsdException w:name="Colorful Grid Accent 2" w:uiPriority="73"/>
+    <w:lsdException w:name="Light Shading Accent 3" w:uiPriority="60"/>
+    <w:lsdException w:name="Light List Accent 3" w:uiPriority="61"/>
+    <w:lsdException w:name="Light Grid Accent 3" w:uiPriority="62"/>
+    <w:lsdException w:name="Medium Shading 1 Accent 3" w:uiPriority="63"/>
+    <w:lsdException w:name="Medium Shading 2 Accent 3" w:uiPriority="64"/>
+    <w:lsdException w:name="Medium List 1 Accent 3" w:uiPriority="65"/>
+    <w:lsdException w:name="Medium List 2 Accent 3" w:uiPriority="66"/>
+    <w:lsdException w:name="Medium Grid 1 Accent 3" w:uiPriority="67"/>
+    <w:lsdException w:name="Medium Grid 2 Accent 3" w:uiPriority="68"/>
+    <w:lsdException w:name="Medium Grid 3 Accent 3" w:uiPriority="69"/>
+    <w:lsdException w:name="Dark List Accent 3" w:uiPriority="70"/>
+    <w:lsdException w:name="Colorful Shading Accent 3" w:uiPriority="71"/>
+    <w:lsdException w:name="Colorful List Accent 3" w:uiPriority="72"/>
+    <w:lsdException w:name="Colorful Grid Accent 3" w:uiPriority="73"/>
+    <w:lsdException w:name="Light Shading Accent 4" w:uiPriority="60"/>
+    <w:lsdException w:name="Light List Accent 4" w:uiPriority="61"/>
+    <w:lsdException w:name="Light Grid Accent 4" w:uiPriority="62"/>
+    <w:lsdException w:name="Medium Shading 1 Accent 4" w:uiPriority="63"/>
+    <w:lsdException w:name="Medium Shading 2 Accent 4" w:uiPriority="64"/>
+    <w:lsdException w:name="Medium List 1 Accent 4" w:uiPriority="65"/>
+    <w:lsdException w:name="Medium List 2 Accent 4" w:uiPriority="66"/>
+    <w:lsdException w:name="Medium Grid 1 Accent 4" w:uiPriority="67"/>
+    <w:lsdException w:name="Medium Grid 2 Accent 4" w:uiPriority="68"/>
+    <w:lsdException w:name="Medium Grid 3 Accent 4" w:uiPriority="69"/>
+    <w:lsdException w:name="Dark List Accent 4" w:uiPriority="70"/>
+    <w:lsdException w:name="Colorful Shading Accent 4" w:uiPriority="71"/>
+    <w:lsdException w:name="Colorful List Accent 4" w:uiPriority="72"/>
+    <w:lsdException w:name="Colorful Grid Accent 4" w:uiPriority="73"/>
+    <w:lsdException w:name="Light Shading Accent 5" w:uiPriority="60"/>
+    <w:lsdException w:name="Light List Accent 5" w:uiPriority="61"/>
+    <w:lsdException w:name="Light Grid Accent 5" w:uiPriority="62"/>
+    <w:lsdException w:name="Medium Shading 1 Accent 5" w:uiPriority="63"/>
+    <w:lsdException w:name="Medium Shading 2 Accent 5" w:uiPriority="64"/>
+    <w:lsdException w:name="Medium List 1 Accent 5" w:uiPriority="65"/>
+    <w:lsdException w:name="Medium List 2 Accent 5" w:uiPriority="66"/>
+    <w:lsdException w:name="Medium Grid 1 Accent 5" w:uiPriority="67"/>
+    <w:lsdException w:name="Medium Grid 2 Accent 5" w:uiPriority="68"/>
+    <w:lsdException w:name="Medium Grid 3 Accent 5" w:uiPriority="69"/>
+    <w:lsdException w:name="Dark List Accent 5" w:uiPriority="70"/>
+    <w:lsdException w:name="Colorful Shading Accent 5" w:uiPriority="71"/>
+    <w:lsdException w:name="Colorful List Accent 5" w:uiPriority="72"/>
+    <w:lsdException w:name="Colorful Grid Accent 5" w:uiPriority="73"/>
+    <w:lsdException w:name="Light Shading Accent 6" w:uiPriority="60"/>
+    <w:lsdException w:name="Light List Accent 6" w:uiPriority="61"/>
+    <w:lsdException w:name="Light Grid Accent 6" w:uiPriority="62"/>
+    <w:lsdException w:name="Medium Shading 1 Accent 6" w:uiPriority="63"/>
+    <w:lsdException w:name="Medium Shading 2 Accent 6" w:uiPriority="64"/>
+    <w:lsdException w:name="Medium List 1 Accent 6" w:uiPriority="65"/>
+    <w:lsdException w:name="Medium List 2 Accent 6" w:uiPriority="66"/>
+    <w:lsdException w:name="Medium Grid 1 Accent 6" w:uiPriority="67"/>
+    <w:lsdException w:name="Medium Grid 2 Accent 6" w:uiPriority="68"/>
+    <w:lsdException w:name="Medium Grid 3 Accent 6" w:uiPriority="69"/>
+    <w:lsdException w:name="Dark List Accent 6" w:uiPriority="70"/>
+    <w:lsdException w:name="Colorful Shading Accent 6" w:uiPriority="71"/>
+    <w:lsdException w:name="Colorful List Accent 6" w:uiPriority="72"/>
+    <w:lsdException w:name="Colorful Grid Accent 6" w:uiPriority="73"/>
+    <w:lsdException w:name="Subtle Emphasis" w:uiPriority="19" w:qFormat="1"/>
+    <w:lsdException w:name="Intense Emphasis" w:uiPriority="21" w:qFormat="1"/>
+    <w:lsdException w:name="Subtle Reference" w:uiPriority="31" w:qFormat="1"/>
+    <w:lsdException w:name="Intense Reference" w:uiPriority="32" w:qFormat="1"/>
+    <w:lsdException w:name="Book Title" w:uiPriority="33" w:qFormat="1"/>
+    <w:lsdException w:name="Bibliography" w:semiHidden="1" w:uiPriority="37" w:unhideWhenUsed="1"/>
+    <w:lsdException w:name="TOC Heading" w:semiHidden="1" w:uiPriority="39" w:unhideWhenUsed="1" w:qFormat="1"/>
+    <w:lsdException w:name="Plain Table 1" w:uiPriority="41"/>
+    <w:lsdException w:name="Plain Table 2" w:uiPriority="42"/>
+    <w:lsdException w:name="Plain Table 3" w:uiPriority="43"/>
+    <w:lsdException w:name="Plain Table 4" w:uiPriority="44"/>
+    <w:lsdException w:name="Plain Table 5" w:uiPriority="45"/>
+    <w:lsdException w:name="Grid Table Light" w:uiPriority="40"/>
+    <w:lsdException w:name="Grid Table 1 Light" w:uiPriority="46"/>
+    <w:lsdException w:name="Grid Table 2" w:uiPriority="47"/>
+    <w:lsdException w:name="Grid Table 3" w:uiPriority="48"/>
+    <w:lsdException w:name="Grid Table 4" w:uiPriority="49"/>
+    <w:lsdException w:name="Grid Table 5 Dark" w:uiPriority="50"/>
+    <w:lsdException w:name="Grid Table 6 Colorful" w:uiPriority="51"/>
+    <w:lsdException w:name="Grid Table 7 Colorful" w:uiPriority="52"/>
+    <w:lsdException w:name="Grid Table 1 Light Accent 1" w:uiPriority="46"/>
+    <w:lsdException w:name="Grid Table 2 Accent 1" w:uiPriority="47"/>
+    <w:lsdException w:name="Grid Table 3 Accent 1" w:uiPriority="48"/>
+    <w:lsdException w:name="Grid Table 4 Accent 1" w:uiPriority="49"/>
+    <w:lsdException w:name="Grid Table 5 Dark Accent 1" w:uiPriority="50"/>
+    <w:lsdException w:name="Grid Table 6 Colorful Accent 1" w:uiPriority="51"/>
+    <w:lsdException w:name="Grid Table 7 Colorful Accent 1" w:uiPriority="52"/>
+    <w:lsdException w:name="Grid Table 1 Light Accent 2" w:uiPriority="46"/>
+    <w:lsdException w:name="Grid Table 2 Accent 2" w:uiPriority="47"/>
+    <w:lsdException w:name="Grid Table 3 Accent 2" w:uiPriority="48"/>
+    <w:lsdException w:name="Grid Table 4 Accent 2" w:uiPriority="49"/>
+    <w:lsdException w:name="Grid Table 5 Dark Accent 2" w:uiPriority="50"/>
+    <w:lsdException w:name="Grid Table 6 Colorful Accent 2" w:uiPriority="51"/>
+    <w:lsdException w:name="Grid Table 7 Colorful Accent 2" w:uiPriority="52"/>
+    <w:lsdException w:name="Grid Table 1 Light Accent 3" w:uiPriority="46"/>
+    <w:lsdException w:name="Grid Table 2 Accent 3" w:uiPriority="47"/>
+    <w:lsdException w:name="Grid Table 3 Accent 3" w:uiPriority="48"/>
+    <w:lsdException w:name="Grid Table 4 Accent 3" w:uiPriority="49"/>
+    <w:lsdException w:name="Grid Table 5 Dark Accent 3" w:uiPriority="50"/>
+    <w:lsdException w:name="Grid Table 6 Colorful Accent 3" w:uiPriority="51"/>
+    <w:lsdException w:name="Grid Table 7 Colorful Accent 3" w:uiPriority="52"/>
+    <w:lsdException w:name="Grid Table 1 Light Accent 4" w:uiPriority="46"/>
+    <w:lsdException w:name="Grid Table 2 Accent 4" w:uiPriority="47"/>
+    <w:lsdException w:name="Grid Table 3 Accent 4" w:uiPriority="48"/>
+    <w:lsdException w:name="Grid Table 4 Accent 4" w:uiPriority="49"/>
+    <w:lsdException w:name="Grid Table 5 Dark Accent 4" w:uiPriority="50"/>
+    <w:lsdException w:name="Grid Table 6 Colorful Accent 4" w:uiPriority="51"/>
+    <w:lsdException w:name="Grid Table 7 Colorful Accent 4" w:uiPriority="52"/>
+    <w:lsdException w:name="Grid Table 1 Light Accent 5" w:uiPriority="46"/>
+    <w:lsdException w:name="Grid Table 2 Accent 5" w:uiPriority="47"/>
+    <w:lsdException w:name="Grid Table 3 Accent 5" w:uiPriority="48"/>
+    <w:lsdException w:name="Grid Table 4 Accent 5" w:uiPriority="49"/>
+    <w:lsdException w:name="Grid Table 5 Dark Accent 5" w:uiPriority="50"/>
+    <w:lsdException w:name="Grid Table 6 Colorful Accent 5" w:uiPriority="51"/>
+    <w:lsdException w:name="Grid Table 7 Colorful Accent 5" w:uiPriority="52"/>
+    <w:lsdException w:name="Grid Table 1 Light Accent 6" w:uiPriority="46"/>
+    <w:lsdException w:name="Grid Table 2 Accent 6" w:uiPriority="47"/>
+    <w:lsdException w:name="Grid Table 3 Accent 6" w:uiPriority="48"/>
+    <w:lsdException w:name="Grid Table 4 Accent 6" w:uiPriority="49"/>
+    <w:lsdException w:name="Grid Table 5 Dark Accent 6" w:uiPriority="50"/>
+    <w:lsdException w:name="Grid Table 6 Colorful Accent 6" w:uiPriority="51"/>
+    <w:lsdException w:name="Grid Table 7 Colorful Accent 6" w:uiPriority="52"/>
+    <w:lsdException w:name="List Table 1 Light" w:uiPriority="46"/>
+    <w:lsdException w:name="List Table 2" w:uiPriority="47"/>
+    <w:lsdException w:name="List Table 3" w:uiPriority="48"/>
+    <w:lsdException w:name="List Table 4" w:uiPriority="49"/>
+    <w:lsdException w:name="List Table 5 Dark" w:uiPriority="50"/>
+    <w:lsdException w:name="List Table 6 Colorful" w:uiPriority="51"/>
+    <w:lsdException w:name="List Table 7 Colorful" w:uiPriority="52"/>
+    <w:lsdException w:name="List Table 1 Light Accent 1" w:uiPriority="46"/>
+    <w:lsdException w:name="List Table 2 Accent 1" w:uiPriority="47"/>
+    <w:lsdException w:name="List Table 3 Accent 1" w:uiPriority="48"/>
+    <w:lsdException w:name="List Table 4 Accent 1" w:uiPriority="49"/>
+    <w:lsdException w:name="List Table 5 Dark Accent 1" w:uiPriority="50"/>
+    <w:lsdException w:name="List Table 6 Colorful Accent 1" w:uiPriority="51"/>
+    <w:lsdException w:name="List Table 7 Colorful Accent 1" w:uiPriority="52"/>
+    <w:lsdException w:name="List Table 1 Light Accent 2" w:uiPriority="46"/>
+    <w:lsdException w:name="List Table 2 Accent 2" w:uiPriority="47"/>
+    <w:lsdException w:name="List Table 3 Accent 2" w:uiPriority="48"/>
+    <w:lsdException w:name="List Table 4 Accent 2" w:uiPriority="49"/>
+    <w:lsdException w:name="List Table 5 Dark Accent 2" w:uiPriority="50"/>
+    <w:lsdException w:name="List Table 6 Colorful Accent 2" w:uiPriority="51"/>
+    <w:lsdException w:name="List Table 7 Colorful Accent 2" w:uiPriority="52"/>
+    <w:lsdException w:name="List Table 1 Light Accent 3" w:uiPriority="46"/>
+    <w:lsdException w:name="List Table 2 Accent 3" w:uiPriority="47"/>
+    <w:lsdException w:name="List Table 3 Accent 3" w:uiPriority="48"/>
+    <w:lsdException w:name="List Table 4 Accent 3" w:uiPriority="49"/>
+    <w:lsdException w:name="List Table 5 Dark Accent 3" w:uiPriority="50"/>
+    <w:lsdException w:name="List Table 6 Colorful Accent 3" w:uiPriority="51"/>
+    <w:lsdException w:name="List Table 7 Colorful Accent 3" w:uiPriority="52"/>
+    <w:lsdException w:name="List Table 1 Light Accent 4" w:uiPriority="46"/>
+    <w:lsdException w:name="List Table 2 Accent 4" w:uiPriority="47"/>
+    <w:lsdException w:name="List Table 3 Accent 4" w:uiPriority="48"/>
+    <w:lsdException w:name="List Table 4 Accent 4" w:uiPriority="49"/>
+    <w:lsdException w:name="List Table 5 Dark Accent 4" w:uiPriority="50"/>
+    <w:lsdException w:name="List Table 6 Colorful Accent 4" w:uiPriority="51"/>
+    <w:lsdException w:name="List Table 7 Colorful Accent 4" w:uiPriority="52"/>
+    <w:lsdException w:name="List Table 1 Light Accent 5" w:uiPriority="46"/>
+    <w:lsdException w:name="List Table 2 Accent 5" w:uiPriority="47"/>
+    <w:lsdException w:name="List Table 3 Accent 5" w:uiPriority="48"/>
+    <w:lsdException w:name="List Table 4 Accent 5" w:uiPriority="49"/>
+    <w:lsdException w:name="List Table 5 Dark Accent 5" w:uiPriority="50"/>
+    <w:lsdException w:name="List Table 6 Colorful Accent 5" w:uiPriority="51"/>
+    <w:lsdException w:name="List Table 7 Colorful Accent 5" w:uiPriority="52"/>
+    <w:lsdException w:name="List Table 1 Light Accent 6" w:uiPriority="46"/>
+    <w:lsdException w:name="List Table 2 Accent 6" w:uiPriority="47"/>
+    <w:lsdException w:name="List Table 3 Accent 6" w:uiPriority="48"/>
+    <w:lsdException w:name="List Table 4 Accent 6" w:uiPriority="49"/>
+    <w:lsdException w:name="List Table 5 Dark Accent 6" w:uiPriority="50"/>
+    <w:lsdException w:name="List Table 6 Colorful Accent 6" w:uiPriority="51"/>
+    <w:lsdException w:name="List Table 7 Colorful Accent 6" w:uiPriority="52"/>
   </w:latentStyles>
   <w:style w:type="paragraph" w:default="1" w:styleId="Normal">
     <w:name w:val="Normal"/>
@@ -7268,7 +7145,7 @@
   <a:extraClrSchemeLst/>
   <a:extLst>
     <a:ext uri="{05A4C25C-085E-4340-85A3-A5531E510DB2}">
-      <thm15:themeFamily xmlns:thm15="http://schemas.microsoft.com/office/thememl/2012/main" xmlns="" name="Office Theme" id="{62F939B6-93AF-4DB8-9C6B-D6C7DFDC589F}" vid="{4A3C46E8-61CC-4603-A589-7422A47A8E4A}"/>
+      <thm15:themeFamily xmlns:thm15="http://schemas.microsoft.com/office/thememl/2012/main" name="Office Theme" id="{62F939B6-93AF-4DB8-9C6B-D6C7DFDC589F}" vid="{4A3C46E8-61CC-4603-A589-7422A47A8E4A}"/>
     </a:ext>
   </a:extLst>
 </a:theme>

</xml_diff>